<commit_message>
Completing analysis, creating graphs
</commit_message>
<xml_diff>
--- a/Citistat_Analytics/SW Analysis Memo.docx
+++ b/Citistat_Analytics/SW Analysis Memo.docx
@@ -168,7 +168,19 @@
         <w:rPr>
           <w:rFonts w:ascii="Arial" w:hAnsi="Arial" w:cs="Arial"/>
         </w:rPr>
-        <w:t xml:space="preserve">The Department of Solid Waste has answered the call of hundreds of thousands of requests in the last three years. </w:t>
+        <w:t xml:space="preserve">The </w:t>
+      </w:r>
+      <w:r>
+        <w:rPr>
+          <w:rFonts w:ascii="Arial" w:hAnsi="Arial" w:cs="Arial"/>
+        </w:rPr>
+        <w:t>Bureau</w:t>
+      </w:r>
+      <w:r>
+        <w:rPr>
+          <w:rFonts w:ascii="Arial" w:hAnsi="Arial" w:cs="Arial"/>
+        </w:rPr>
+        <w:t xml:space="preserve"> of Solid Waste has answered the call of hundreds of thousands of requests in the last three years. </w:t>
       </w:r>
       <w:r>
         <w:rPr>
@@ -186,7 +198,823 @@
         <w:rPr>
           <w:rFonts w:ascii="Arial" w:hAnsi="Arial" w:cs="Arial"/>
         </w:rPr>
-        <w:t>essential services is a significant undertaking, and unfortunately, has overwhelmed the Department’s ability to meet its deadlines</w:t>
+        <w:t xml:space="preserve">essential services is a significant undertaking, and unfortunately, has overwhelmed the </w:t>
+      </w:r>
+      <w:r>
+        <w:rPr>
+          <w:rFonts w:ascii="Arial" w:hAnsi="Arial" w:cs="Arial"/>
+        </w:rPr>
+        <w:t>Bureau</w:t>
+      </w:r>
+      <w:r>
+        <w:rPr>
+          <w:rFonts w:ascii="Arial" w:hAnsi="Arial" w:cs="Arial"/>
+        </w:rPr>
+        <w:t>’s</w:t>
+      </w:r>
+      <w:r>
+        <w:rPr>
+          <w:rFonts w:ascii="Arial" w:hAnsi="Arial" w:cs="Arial"/>
+        </w:rPr>
+        <w:t xml:space="preserve"> </w:t>
+      </w:r>
+      <w:r>
+        <w:rPr>
+          <w:rFonts w:ascii="Arial" w:hAnsi="Arial" w:cs="Arial"/>
+        </w:rPr>
+        <w:t>ability to meet its deadlines</w:t>
+      </w:r>
+      <w:r>
+        <w:rPr>
+          <w:rFonts w:ascii="Arial" w:hAnsi="Arial" w:cs="Arial"/>
+        </w:rPr>
+        <w:t xml:space="preserve"> in many cases. According to the records of the services administered by the </w:t>
+      </w:r>
+      <w:r>
+        <w:rPr>
+          <w:rFonts w:ascii="Arial" w:hAnsi="Arial" w:cs="Arial"/>
+        </w:rPr>
+        <w:t>Bureau</w:t>
+      </w:r>
+      <w:r>
+        <w:rPr>
+          <w:rFonts w:ascii="Arial" w:hAnsi="Arial" w:cs="Arial"/>
+        </w:rPr>
+        <w:t xml:space="preserve">, after a spike in overdue services in fall of 2018, the overall percent of overdue services has remained high, hovering around 45%. This analysis had insufficient data to project the degree to which the burden of late services impacted Baltimoreans whom our government has historically underserved, but using crime data as a rough proxy showed </w:t>
+      </w:r>
+      <w:r>
+        <w:rPr>
+          <w:rFonts w:ascii="Arial" w:hAnsi="Arial" w:cs="Arial"/>
+        </w:rPr>
+        <w:t xml:space="preserve">that the Bureau has </w:t>
+      </w:r>
+      <w:r>
+        <w:rPr>
+          <w:rFonts w:ascii="Arial" w:hAnsi="Arial" w:cs="Arial"/>
+        </w:rPr>
+        <w:t xml:space="preserve">. </w:t>
+      </w:r>
+    </w:p>
+    <w:p>
+      <w:pPr>
+        <w:rPr>
+          <w:rFonts w:ascii="Arial" w:hAnsi="Arial" w:cs="Arial"/>
+        </w:rPr>
+      </w:pPr>
+      <w:r>
+        <w:rPr>
+          <w:rFonts w:ascii="Arial" w:hAnsi="Arial" w:cs="Arial"/>
+          <w:b/>
+          <w:bCs/>
+        </w:rPr>
+        <w:t>Background</w:t>
+      </w:r>
+      <w:r>
+        <w:rPr>
+          <w:rFonts w:ascii="Arial" w:hAnsi="Arial" w:cs="Arial"/>
+          <w:b/>
+          <w:bCs/>
+        </w:rPr>
+        <w:t xml:space="preserve"> and General Observations</w:t>
+      </w:r>
+    </w:p>
+    <w:p>
+      <w:pPr>
+        <w:rPr>
+          <w:rFonts w:ascii="Arial" w:hAnsi="Arial" w:cs="Arial"/>
+        </w:rPr>
+      </w:pPr>
+      <w:r>
+        <w:rPr>
+          <w:noProof/>
+        </w:rPr>
+        <w:drawing>
+          <wp:anchor distT="0" distB="0" distL="114300" distR="114300" simplePos="0" relativeHeight="251658240" behindDoc="0" locked="0" layoutInCell="1" allowOverlap="1" wp14:anchorId="4B48CA20" wp14:editId="625751FE">
+            <wp:simplePos x="0" y="0"/>
+            <wp:positionH relativeFrom="margin">
+              <wp:posOffset>1819275</wp:posOffset>
+            </wp:positionH>
+            <wp:positionV relativeFrom="paragraph">
+              <wp:posOffset>930910</wp:posOffset>
+            </wp:positionV>
+            <wp:extent cx="3962400" cy="2049780"/>
+            <wp:effectExtent l="0" t="0" r="0" b="7620"/>
+            <wp:wrapNone/>
+            <wp:docPr id="2" name="Picture 2"/>
+            <wp:cNvGraphicFramePr>
+              <a:graphicFrameLocks xmlns:a="http://schemas.openxmlformats.org/drawingml/2006/main" noChangeAspect="1"/>
+            </wp:cNvGraphicFramePr>
+            <a:graphic xmlns:a="http://schemas.openxmlformats.org/drawingml/2006/main">
+              <a:graphicData uri="http://schemas.openxmlformats.org/drawingml/2006/picture">
+                <pic:pic xmlns:pic="http://schemas.openxmlformats.org/drawingml/2006/picture">
+                  <pic:nvPicPr>
+                    <pic:cNvPr id="0" name="Picture 3"/>
+                    <pic:cNvPicPr>
+                      <a:picLocks noChangeAspect="1" noChangeArrowheads="1"/>
+                    </pic:cNvPicPr>
+                  </pic:nvPicPr>
+                  <pic:blipFill>
+                    <a:blip r:embed="rId4">
+                      <a:extLst>
+                        <a:ext uri="{28A0092B-C50C-407E-A947-70E740481C1C}">
+                          <a14:useLocalDpi xmlns:a14="http://schemas.microsoft.com/office/drawing/2010/main" val="0"/>
+                        </a:ext>
+                      </a:extLst>
+                    </a:blip>
+                    <a:srcRect/>
+                    <a:stretch>
+                      <a:fillRect/>
+                    </a:stretch>
+                  </pic:blipFill>
+                  <pic:spPr bwMode="auto">
+                    <a:xfrm>
+                      <a:off x="0" y="0"/>
+                      <a:ext cx="3962400" cy="2049780"/>
+                    </a:xfrm>
+                    <a:prstGeom prst="rect">
+                      <a:avLst/>
+                    </a:prstGeom>
+                    <a:noFill/>
+                    <a:ln>
+                      <a:noFill/>
+                    </a:ln>
+                  </pic:spPr>
+                </pic:pic>
+              </a:graphicData>
+            </a:graphic>
+            <wp14:sizeRelH relativeFrom="margin">
+              <wp14:pctWidth>0</wp14:pctWidth>
+            </wp14:sizeRelH>
+            <wp14:sizeRelV relativeFrom="margin">
+              <wp14:pctHeight>0</wp14:pctHeight>
+            </wp14:sizeRelV>
+          </wp:anchor>
+        </w:drawing>
+      </w:r>
+      <w:r>
+        <w:rPr>
+          <w:rFonts w:ascii="Arial" w:hAnsi="Arial" w:cs="Arial"/>
+        </w:rPr>
+        <w:t>From 2017 through 2019, the Bureau saw the following totals, not including proactive measures, for each category of SW request:</w:t>
+      </w:r>
+      <w:r>
+        <w:rPr>
+          <w:rFonts w:ascii="Arial" w:hAnsi="Arial" w:cs="Arial"/>
+        </w:rPr>
+        <w:t xml:space="preserve"> </w:t>
+      </w:r>
+      <w:r>
+        <w:rPr>
+          <w:rFonts w:ascii="Arial" w:hAnsi="Arial" w:cs="Arial"/>
+        </w:rPr>
+        <w:t xml:space="preserve">In 2017, 2018, and 2019, the Bureau saw an overall rate of overdue services at 26%, 34%, and 51%, respectively. You can see its change </w:t>
+      </w:r>
+      <w:r>
+        <w:rPr>
+          <w:rFonts w:ascii="Arial" w:hAnsi="Arial" w:cs="Arial"/>
+        </w:rPr>
+        <w:t>over time below as well</w:t>
+      </w:r>
+      <w:r>
+        <w:rPr>
+          <w:rFonts w:ascii="Arial" w:hAnsi="Arial" w:cs="Arial"/>
+        </w:rPr>
+        <w:t>. Obviously, the influx of late 2018 set 2019 to face some major challenges. Further information about the situation at that time is required to make contextualize this problem.</w:t>
+      </w:r>
+    </w:p>
+    <w:tbl>
+      <w:tblPr>
+        <w:tblStyle w:val="TableGrid"/>
+        <w:tblW w:w="0" w:type="auto"/>
+        <w:tblBorders>
+          <w:top w:val="none" w:sz="0" w:space="0" w:color="auto"/>
+          <w:left w:val="none" w:sz="0" w:space="0" w:color="auto"/>
+          <w:bottom w:val="none" w:sz="0" w:space="0" w:color="auto"/>
+          <w:right w:val="none" w:sz="0" w:space="0" w:color="auto"/>
+          <w:insideH w:val="none" w:sz="0" w:space="0" w:color="auto"/>
+          <w:insideV w:val="none" w:sz="0" w:space="0" w:color="auto"/>
+        </w:tblBorders>
+        <w:tblLook w:val="04A0" w:firstRow="1" w:lastRow="0" w:firstColumn="1" w:lastColumn="0" w:noHBand="0" w:noVBand="1"/>
+      </w:tblPr>
+      <w:tblGrid>
+        <w:gridCol w:w="1428"/>
+        <w:gridCol w:w="1504"/>
+      </w:tblGrid>
+      <w:tr>
+        <w:trPr>
+          <w:trHeight w:val="280"/>
+        </w:trPr>
+        <w:tc>
+          <w:tcPr>
+            <w:tcW w:w="1428" w:type="dxa"/>
+          </w:tcPr>
+          <w:p>
+            <w:pPr>
+              <w:rPr>
+                <w:rFonts w:ascii="Arial" w:hAnsi="Arial" w:cs="Arial"/>
+                <w:b/>
+                <w:bCs/>
+              </w:rPr>
+            </w:pPr>
+            <w:r>
+              <w:rPr>
+                <w:rFonts w:ascii="Arial" w:hAnsi="Arial" w:cs="Arial"/>
+                <w:b/>
+                <w:bCs/>
+              </w:rPr>
+              <w:t>SR Type</w:t>
+            </w:r>
+          </w:p>
+        </w:tc>
+        <w:tc>
+          <w:tcPr>
+            <w:tcW w:w="1504" w:type="dxa"/>
+          </w:tcPr>
+          <w:p>
+            <w:pPr>
+              <w:rPr>
+                <w:rFonts w:ascii="Arial" w:hAnsi="Arial" w:cs="Arial"/>
+                <w:b/>
+                <w:bCs/>
+              </w:rPr>
+            </w:pPr>
+            <w:r>
+              <w:rPr>
+                <w:rFonts w:ascii="Arial" w:hAnsi="Arial" w:cs="Arial"/>
+                <w:b/>
+                <w:bCs/>
+              </w:rPr>
+              <w:t>Request Count</w:t>
+            </w:r>
+          </w:p>
+        </w:tc>
+      </w:tr>
+      <w:tr>
+        <w:trPr>
+          <w:trHeight w:val="280"/>
+        </w:trPr>
+        <w:tc>
+          <w:tcPr>
+            <w:tcW w:w="1428" w:type="dxa"/>
+          </w:tcPr>
+          <w:p>
+            <w:pPr>
+              <w:rPr>
+                <w:rFonts w:ascii="Arial" w:hAnsi="Arial" w:cs="Arial"/>
+              </w:rPr>
+            </w:pPr>
+            <w:r>
+              <w:rPr>
+                <w:rFonts w:ascii="Arial" w:hAnsi="Arial" w:cs="Arial"/>
+              </w:rPr>
+              <w:t>Boarding</w:t>
+            </w:r>
+          </w:p>
+        </w:tc>
+        <w:tc>
+          <w:tcPr>
+            <w:tcW w:w="1504" w:type="dxa"/>
+          </w:tcPr>
+          <w:p>
+            <w:pPr>
+              <w:rPr>
+                <w:rFonts w:ascii="Arial" w:hAnsi="Arial" w:cs="Arial"/>
+              </w:rPr>
+            </w:pPr>
+            <w:r>
+              <w:rPr>
+                <w:rFonts w:ascii="Arial" w:hAnsi="Arial" w:cs="Arial"/>
+              </w:rPr>
+              <w:t>24477</w:t>
+            </w:r>
+          </w:p>
+        </w:tc>
+      </w:tr>
+      <w:tr>
+        <w:trPr>
+          <w:trHeight w:val="280"/>
+        </w:trPr>
+        <w:tc>
+          <w:tcPr>
+            <w:tcW w:w="1428" w:type="dxa"/>
+          </w:tcPr>
+          <w:p>
+            <w:pPr>
+              <w:rPr>
+                <w:rFonts w:ascii="Arial" w:hAnsi="Arial" w:cs="Arial"/>
+              </w:rPr>
+            </w:pPr>
+            <w:r>
+              <w:rPr>
+                <w:rFonts w:ascii="Arial" w:hAnsi="Arial" w:cs="Arial"/>
+              </w:rPr>
+              <w:t xml:space="preserve">Cleaning        </w:t>
+            </w:r>
+          </w:p>
+        </w:tc>
+        <w:tc>
+          <w:tcPr>
+            <w:tcW w:w="1504" w:type="dxa"/>
+          </w:tcPr>
+          <w:p>
+            <w:pPr>
+              <w:rPr>
+                <w:rFonts w:ascii="Arial" w:hAnsi="Arial" w:cs="Arial"/>
+              </w:rPr>
+            </w:pPr>
+            <w:r>
+              <w:rPr>
+                <w:rFonts w:ascii="Arial" w:hAnsi="Arial" w:cs="Arial"/>
+              </w:rPr>
+              <w:t>37157</w:t>
+            </w:r>
+          </w:p>
+        </w:tc>
+      </w:tr>
+      <w:tr>
+        <w:trPr>
+          <w:trHeight w:val="263"/>
+        </w:trPr>
+        <w:tc>
+          <w:tcPr>
+            <w:tcW w:w="1428" w:type="dxa"/>
+          </w:tcPr>
+          <w:p>
+            <w:pPr>
+              <w:rPr>
+                <w:rFonts w:ascii="Arial" w:hAnsi="Arial" w:cs="Arial"/>
+              </w:rPr>
+            </w:pPr>
+            <w:r>
+              <w:rPr>
+                <w:rFonts w:ascii="Arial" w:hAnsi="Arial" w:cs="Arial"/>
+              </w:rPr>
+              <w:t>Dirty Alley</w:t>
+            </w:r>
+          </w:p>
+        </w:tc>
+        <w:tc>
+          <w:tcPr>
+            <w:tcW w:w="1504" w:type="dxa"/>
+          </w:tcPr>
+          <w:p>
+            <w:pPr>
+              <w:rPr>
+                <w:rFonts w:ascii="Arial" w:hAnsi="Arial" w:cs="Arial"/>
+              </w:rPr>
+            </w:pPr>
+            <w:r>
+              <w:rPr>
+                <w:rFonts w:ascii="Arial" w:hAnsi="Arial" w:cs="Arial"/>
+              </w:rPr>
+              <w:t>72318</w:t>
+            </w:r>
+          </w:p>
+        </w:tc>
+      </w:tr>
+      <w:tr>
+        <w:trPr>
+          <w:trHeight w:val="280"/>
+        </w:trPr>
+        <w:tc>
+          <w:tcPr>
+            <w:tcW w:w="1428" w:type="dxa"/>
+          </w:tcPr>
+          <w:p>
+            <w:pPr>
+              <w:rPr>
+                <w:rFonts w:ascii="Arial" w:hAnsi="Arial" w:cs="Arial"/>
+              </w:rPr>
+            </w:pPr>
+            <w:r>
+              <w:rPr>
+                <w:rFonts w:ascii="Arial" w:hAnsi="Arial" w:cs="Arial"/>
+              </w:rPr>
+              <w:t xml:space="preserve">Dirty Street    </w:t>
+            </w:r>
+          </w:p>
+        </w:tc>
+        <w:tc>
+          <w:tcPr>
+            <w:tcW w:w="1504" w:type="dxa"/>
+          </w:tcPr>
+          <w:p>
+            <w:pPr>
+              <w:rPr>
+                <w:rFonts w:ascii="Arial" w:hAnsi="Arial" w:cs="Arial"/>
+              </w:rPr>
+            </w:pPr>
+            <w:r>
+              <w:rPr>
+                <w:rFonts w:ascii="Arial" w:hAnsi="Arial" w:cs="Arial"/>
+              </w:rPr>
+              <w:t>44723</w:t>
+            </w:r>
+          </w:p>
+        </w:tc>
+      </w:tr>
+      <w:tr>
+        <w:trPr>
+          <w:trHeight w:val="280"/>
+        </w:trPr>
+        <w:tc>
+          <w:tcPr>
+            <w:tcW w:w="1428" w:type="dxa"/>
+          </w:tcPr>
+          <w:p>
+            <w:pPr>
+              <w:rPr>
+                <w:rFonts w:ascii="Arial" w:hAnsi="Arial" w:cs="Arial"/>
+              </w:rPr>
+            </w:pPr>
+            <w:r>
+              <w:rPr>
+                <w:rFonts w:ascii="Arial" w:hAnsi="Arial" w:cs="Arial"/>
+              </w:rPr>
+              <w:t>HGW</w:t>
+            </w:r>
+          </w:p>
+        </w:tc>
+        <w:tc>
+          <w:tcPr>
+            <w:tcW w:w="1504" w:type="dxa"/>
+          </w:tcPr>
+          <w:p>
+            <w:pPr>
+              <w:rPr>
+                <w:rFonts w:ascii="Arial" w:hAnsi="Arial" w:cs="Arial"/>
+              </w:rPr>
+            </w:pPr>
+            <w:r>
+              <w:rPr>
+                <w:rFonts w:ascii="Arial" w:hAnsi="Arial" w:cs="Arial"/>
+              </w:rPr>
+              <w:t>62972</w:t>
+            </w:r>
+          </w:p>
+        </w:tc>
+      </w:tr>
+    </w:tbl>
+    <w:p>
+      <w:pPr>
+        <w:rPr>
+          <w:rFonts w:ascii="Arial" w:hAnsi="Arial" w:cs="Arial"/>
+        </w:rPr>
+      </w:pPr>
+    </w:p>
+    <w:p>
+      <w:pPr>
+        <w:rPr>
+          <w:rFonts w:ascii="Arial" w:hAnsi="Arial" w:cs="Arial"/>
+        </w:rPr>
+      </w:pPr>
+    </w:p>
+    <w:p>
+      <w:pPr>
+        <w:rPr>
+          <w:rFonts w:ascii="Arial" w:hAnsi="Arial" w:cs="Arial"/>
+          <w:b/>
+          <w:bCs/>
+        </w:rPr>
+      </w:pPr>
+    </w:p>
+    <w:p>
+      <w:pPr>
+        <w:rPr>
+          <w:rFonts w:ascii="Arial" w:hAnsi="Arial" w:cs="Arial"/>
+          <w:b/>
+          <w:bCs/>
+        </w:rPr>
+      </w:pPr>
+      <w:r>
+        <w:rPr>
+          <w:noProof/>
+        </w:rPr>
+        <mc:AlternateContent>
+          <mc:Choice Requires="wps">
+            <w:drawing>
+              <wp:anchor distT="0" distB="0" distL="114300" distR="114300" simplePos="0" relativeHeight="251660288" behindDoc="0" locked="0" layoutInCell="1" allowOverlap="1" wp14:anchorId="10D3A077" wp14:editId="5E0BFB84">
+                <wp:simplePos x="0" y="0"/>
+                <wp:positionH relativeFrom="column">
+                  <wp:posOffset>2257425</wp:posOffset>
+                </wp:positionH>
+                <wp:positionV relativeFrom="paragraph">
+                  <wp:posOffset>10795</wp:posOffset>
+                </wp:positionV>
+                <wp:extent cx="3524250" cy="180975"/>
+                <wp:effectExtent l="0" t="0" r="0" b="9525"/>
+                <wp:wrapNone/>
+                <wp:docPr id="1" name="Text Box 1"/>
+                <wp:cNvGraphicFramePr/>
+                <a:graphic xmlns:a="http://schemas.openxmlformats.org/drawingml/2006/main">
+                  <a:graphicData uri="http://schemas.microsoft.com/office/word/2010/wordprocessingShape">
+                    <wps:wsp>
+                      <wps:cNvSpPr txBox="1"/>
+                      <wps:spPr>
+                        <a:xfrm>
+                          <a:off x="0" y="0"/>
+                          <a:ext cx="3524250" cy="180975"/>
+                        </a:xfrm>
+                        <a:prstGeom prst="rect">
+                          <a:avLst/>
+                        </a:prstGeom>
+                        <a:solidFill>
+                          <a:prstClr val="white"/>
+                        </a:solidFill>
+                        <a:ln>
+                          <a:noFill/>
+                        </a:ln>
+                      </wps:spPr>
+                      <wps:txbx>
+                        <w:txbxContent>
+                          <w:p>
+                            <w:pPr>
+                              <w:pStyle w:val="Caption"/>
+                              <w:rPr>
+                                <w:noProof/>
+                              </w:rPr>
+                            </w:pPr>
+                            <w:r>
+                              <w:t xml:space="preserve">Figure </w:t>
+                            </w:r>
+                            <w:fldSimple w:instr=" SEQ Figure \* ARABIC ">
+                              <w:r>
+                                <w:rPr>
+                                  <w:noProof/>
+                                </w:rPr>
+                                <w:t>1</w:t>
+                              </w:r>
+                            </w:fldSimple>
+                          </w:p>
+                        </w:txbxContent>
+                      </wps:txbx>
+                      <wps:bodyPr rot="0" spcFirstLastPara="0" vertOverflow="overflow" horzOverflow="overflow" vert="horz" wrap="square" lIns="0" tIns="0" rIns="0" bIns="0" numCol="1" spcCol="0" rtlCol="0" fromWordArt="0" anchor="t" anchorCtr="0" forceAA="0" compatLnSpc="1">
+                        <a:prstTxWarp prst="textNoShape">
+                          <a:avLst/>
+                        </a:prstTxWarp>
+                        <a:noAutofit/>
+                      </wps:bodyPr>
+                    </wps:wsp>
+                  </a:graphicData>
+                </a:graphic>
+                <wp14:sizeRelH relativeFrom="margin">
+                  <wp14:pctWidth>0</wp14:pctWidth>
+                </wp14:sizeRelH>
+                <wp14:sizeRelV relativeFrom="margin">
+                  <wp14:pctHeight>0</wp14:pctHeight>
+                </wp14:sizeRelV>
+              </wp:anchor>
+            </w:drawing>
+          </mc:Choice>
+          <mc:Fallback>
+            <w:pict>
+              <v:shapetype w14:anchorId="10D3A077" id="_x0000_t202" coordsize="21600,21600" o:spt="202" path="m,l,21600r21600,l21600,xe">
+                <v:stroke joinstyle="miter"/>
+                <v:path gradientshapeok="t" o:connecttype="rect"/>
+              </v:shapetype>
+              <v:shape id="Text Box 1" o:spid="_x0000_s1026" type="#_x0000_t202" style="position:absolute;margin-left:177.75pt;margin-top:.85pt;width:277.5pt;height:14.25pt;z-index:251660288;visibility:visible;mso-wrap-style:square;mso-width-percent:0;mso-height-percent:0;mso-wrap-distance-left:9pt;mso-wrap-distance-top:0;mso-wrap-distance-right:9pt;mso-wrap-distance-bottom:0;mso-position-horizontal:absolute;mso-position-horizontal-relative:text;mso-position-vertical:absolute;mso-position-vertical-relative:text;mso-width-percent:0;mso-height-percent:0;mso-width-relative:margin;mso-height-relative:margin;v-text-anchor:top" o:gfxdata="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" stroked="f">
+                <v:textbox inset="0,0,0,0">
+                  <w:txbxContent>
+                    <w:p>
+                      <w:pPr>
+                        <w:pStyle w:val="Caption"/>
+                        <w:rPr>
+                          <w:noProof/>
+                        </w:rPr>
+                      </w:pPr>
+                      <w:r>
+                        <w:t xml:space="preserve">Figure </w:t>
+                      </w:r>
+                      <w:fldSimple w:instr=" SEQ Figure \* ARABIC ">
+                        <w:r>
+                          <w:rPr>
+                            <w:noProof/>
+                          </w:rPr>
+                          <w:t>1</w:t>
+                        </w:r>
+                      </w:fldSimple>
+                    </w:p>
+                  </w:txbxContent>
+                </v:textbox>
+              </v:shape>
+            </w:pict>
+          </mc:Fallback>
+        </mc:AlternateContent>
+      </w:r>
+      <w:r>
+        <w:rPr>
+          <w:rFonts w:ascii="Arial" w:hAnsi="Arial" w:cs="Arial"/>
+          <w:b/>
+          <w:bCs/>
+        </w:rPr>
+        <w:t>Equity and City Services</w:t>
+      </w:r>
+    </w:p>
+    <w:p>
+      <w:pPr>
+        <w:rPr>
+          <w:rFonts w:ascii="Arial" w:hAnsi="Arial" w:cs="Arial"/>
+        </w:rPr>
+      </w:pPr>
+      <w:r>
+        <w:rPr>
+          <w:rFonts w:ascii="Arial" w:hAnsi="Arial" w:cs="Arial"/>
+        </w:rPr>
+        <w:t>Upon a cursory look at the percent of overdue services, one may</w:t>
+      </w:r>
+      <w:r>
+        <w:rPr>
+          <w:rFonts w:ascii="Arial" w:hAnsi="Arial" w:cs="Arial"/>
+        </w:rPr>
+        <w:t xml:space="preserve"> </w:t>
+      </w:r>
+      <w:r>
+        <w:rPr>
+          <w:rFonts w:ascii="Arial" w:hAnsi="Arial" w:cs="Arial"/>
+        </w:rPr>
+        <w:t xml:space="preserve">be led to believe that neighborhoods receive a massive spread of service speeds regardless of the number of requests they make. However, residents do not experience the tardiness of service requests as a binary, so it is more illustrative to consider the average number of days services go overdue in each neighborhood. </w:t>
+      </w:r>
+      <w:r>
+        <w:rPr>
+          <w:rFonts w:ascii="Arial" w:hAnsi="Arial" w:cs="Arial"/>
+        </w:rPr>
+        <w:t>We can see that all neighborhoods experience a much tighter band of la</w:t>
+      </w:r>
+      <w:r>
+        <w:rPr>
+          <w:rFonts w:ascii="Arial" w:hAnsi="Arial" w:cs="Arial"/>
+        </w:rPr>
+        <w:t>teness. Two graphs, percent overdue for all services and average days overdue for a specific service, are offered below for contrast. Further visualizations are available upon request.</w:t>
+      </w:r>
+    </w:p>
+    <w:p>
+      <w:pPr>
+        <w:rPr>
+          <w:rFonts w:ascii="Arial" w:hAnsi="Arial" w:cs="Arial"/>
+        </w:rPr>
+      </w:pPr>
+      <w:r>
+        <w:rPr>
+          <w:noProof/>
+        </w:rPr>
+        <w:lastRenderedPageBreak/>
+        <w:drawing>
+          <wp:inline distT="0" distB="0" distL="0" distR="0" wp14:anchorId="284397C6" wp14:editId="0FB6BD8A">
+            <wp:extent cx="2924175" cy="2129562"/>
+            <wp:effectExtent l="0" t="0" r="0" b="4445"/>
+            <wp:docPr id="9" name="Picture 9"/>
+            <wp:cNvGraphicFramePr>
+              <a:graphicFrameLocks xmlns:a="http://schemas.openxmlformats.org/drawingml/2006/main" noChangeAspect="1"/>
+            </wp:cNvGraphicFramePr>
+            <a:graphic xmlns:a="http://schemas.openxmlformats.org/drawingml/2006/main">
+              <a:graphicData uri="http://schemas.openxmlformats.org/drawingml/2006/picture">
+                <pic:pic xmlns:pic="http://schemas.openxmlformats.org/drawingml/2006/picture">
+                  <pic:nvPicPr>
+                    <pic:cNvPr id="0" name="Picture 15"/>
+                    <pic:cNvPicPr>
+                      <a:picLocks noChangeAspect="1" noChangeArrowheads="1"/>
+                    </pic:cNvPicPr>
+                  </pic:nvPicPr>
+                  <pic:blipFill>
+                    <a:blip r:embed="rId5">
+                      <a:extLst>
+                        <a:ext uri="{28A0092B-C50C-407E-A947-70E740481C1C}">
+                          <a14:useLocalDpi xmlns:a14="http://schemas.microsoft.com/office/drawing/2010/main" val="0"/>
+                        </a:ext>
+                      </a:extLst>
+                    </a:blip>
+                    <a:srcRect/>
+                    <a:stretch>
+                      <a:fillRect/>
+                    </a:stretch>
+                  </pic:blipFill>
+                  <pic:spPr bwMode="auto">
+                    <a:xfrm>
+                      <a:off x="0" y="0"/>
+                      <a:ext cx="2997230" cy="2182765"/>
+                    </a:xfrm>
+                    <a:prstGeom prst="rect">
+                      <a:avLst/>
+                    </a:prstGeom>
+                    <a:noFill/>
+                    <a:ln>
+                      <a:noFill/>
+                    </a:ln>
+                  </pic:spPr>
+                </pic:pic>
+              </a:graphicData>
+            </a:graphic>
+          </wp:inline>
+        </w:drawing>
+      </w:r>
+      <w:r>
+        <w:rPr>
+          <w:rFonts w:ascii="Arial" w:hAnsi="Arial" w:cs="Arial"/>
+        </w:rPr>
+        <w:t xml:space="preserve">    </w:t>
+      </w:r>
+      <w:r>
+        <w:rPr>
+          <w:noProof/>
+        </w:rPr>
+        <w:drawing>
+          <wp:inline distT="0" distB="0" distL="0" distR="0" wp14:anchorId="65510CD3" wp14:editId="7C622247">
+            <wp:extent cx="2524125" cy="2053616"/>
+            <wp:effectExtent l="0" t="0" r="0" b="3810"/>
+            <wp:docPr id="4" name="Picture 4"/>
+            <wp:cNvGraphicFramePr>
+              <a:graphicFrameLocks xmlns:a="http://schemas.openxmlformats.org/drawingml/2006/main" noChangeAspect="1"/>
+            </wp:cNvGraphicFramePr>
+            <a:graphic xmlns:a="http://schemas.openxmlformats.org/drawingml/2006/main">
+              <a:graphicData uri="http://schemas.openxmlformats.org/drawingml/2006/picture">
+                <pic:pic xmlns:pic="http://schemas.openxmlformats.org/drawingml/2006/picture">
+                  <pic:nvPicPr>
+                    <pic:cNvPr id="0" name="Picture 5"/>
+                    <pic:cNvPicPr>
+                      <a:picLocks noChangeAspect="1" noChangeArrowheads="1"/>
+                    </pic:cNvPicPr>
+                  </pic:nvPicPr>
+                  <pic:blipFill>
+                    <a:blip r:embed="rId6">
+                      <a:extLst>
+                        <a:ext uri="{28A0092B-C50C-407E-A947-70E740481C1C}">
+                          <a14:useLocalDpi xmlns:a14="http://schemas.microsoft.com/office/drawing/2010/main" val="0"/>
+                        </a:ext>
+                      </a:extLst>
+                    </a:blip>
+                    <a:srcRect/>
+                    <a:stretch>
+                      <a:fillRect/>
+                    </a:stretch>
+                  </pic:blipFill>
+                  <pic:spPr bwMode="auto">
+                    <a:xfrm>
+                      <a:off x="0" y="0"/>
+                      <a:ext cx="2665304" cy="2168478"/>
+                    </a:xfrm>
+                    <a:prstGeom prst="rect">
+                      <a:avLst/>
+                    </a:prstGeom>
+                    <a:noFill/>
+                    <a:ln>
+                      <a:noFill/>
+                    </a:ln>
+                  </pic:spPr>
+                </pic:pic>
+              </a:graphicData>
+            </a:graphic>
+          </wp:inline>
+        </w:drawing>
+      </w:r>
+    </w:p>
+    <w:p>
+      <w:pPr>
+        <w:rPr>
+          <w:rFonts w:ascii="Arial" w:hAnsi="Arial" w:cs="Arial"/>
+        </w:rPr>
+      </w:pPr>
+      <w:r>
+        <w:rPr>
+          <w:rFonts w:ascii="Arial" w:hAnsi="Arial" w:cs="Arial"/>
+        </w:rPr>
+        <w:t xml:space="preserve">These observations indicate that, while there is variation in service quality between neighborhoods, </w:t>
+      </w:r>
+      <w:r>
+        <w:rPr>
+          <w:rFonts w:ascii="Arial" w:hAnsi="Arial" w:cs="Arial"/>
+        </w:rPr>
+        <w:t>creating a more geographically equitable agency is attainable.</w:t>
+      </w:r>
+    </w:p>
+    <w:p>
+      <w:pPr>
+        <w:rPr>
+          <w:rFonts w:ascii="Arial" w:hAnsi="Arial" w:cs="Arial"/>
+        </w:rPr>
+      </w:pPr>
+      <w:r>
+        <w:rPr>
+          <w:rFonts w:ascii="Arial" w:hAnsi="Arial" w:cs="Arial"/>
+        </w:rPr>
+        <w:t>However, it is vital that we consider other dimensions of residents lives beyond where they live. At time of writing, the author does not have access to quality demographic data to map onto the SW request records but was able to pull crime reports for 2017-2019.</w:t>
+      </w:r>
+      <w:r>
+        <w:rPr>
+          <w:rFonts w:ascii="Arial" w:hAnsi="Arial" w:cs="Arial"/>
+        </w:rPr>
+        <w:t xml:space="preserve"> G</w:t>
+      </w:r>
+      <w:r>
+        <w:rPr>
+          <w:rFonts w:ascii="Arial" w:hAnsi="Arial" w:cs="Arial"/>
+        </w:rPr>
+        <w:t>rouping SW requests and BPD reports by geodata</w:t>
+      </w:r>
+      <w:r>
+        <w:rPr>
+          <w:rFonts w:ascii="Arial" w:hAnsi="Arial" w:cs="Arial"/>
+        </w:rPr>
+        <w:t xml:space="preserve"> shows a very low correlation between crime incidents and service speed. </w:t>
       </w:r>
     </w:p>
     <w:sectPr>
@@ -625,6 +1453,44 @@
     <w:semiHidden/>
     <w:unhideWhenUsed/>
   </w:style>
+  <w:style w:type="table" w:styleId="TableGrid">
+    <w:name w:val="Table Grid"/>
+    <w:basedOn w:val="TableNormal"/>
+    <w:uiPriority w:val="39"/>
+    <w:rsid w:val="00137529"/>
+    <w:pPr>
+      <w:spacing w:after="0" w:line="240" w:lineRule="auto"/>
+    </w:pPr>
+    <w:tblPr>
+      <w:tblBorders>
+        <w:top w:val="single" w:sz="4" w:space="0" w:color="auto"/>
+        <w:left w:val="single" w:sz="4" w:space="0" w:color="auto"/>
+        <w:bottom w:val="single" w:sz="4" w:space="0" w:color="auto"/>
+        <w:right w:val="single" w:sz="4" w:space="0" w:color="auto"/>
+        <w:insideH w:val="single" w:sz="4" w:space="0" w:color="auto"/>
+        <w:insideV w:val="single" w:sz="4" w:space="0" w:color="auto"/>
+      </w:tblBorders>
+    </w:tblPr>
+  </w:style>
+  <w:style w:type="paragraph" w:styleId="Caption">
+    <w:name w:val="caption"/>
+    <w:basedOn w:val="Normal"/>
+    <w:next w:val="Normal"/>
+    <w:uiPriority w:val="35"/>
+    <w:unhideWhenUsed/>
+    <w:qFormat/>
+    <w:rsid w:val="00473D2A"/>
+    <w:pPr>
+      <w:spacing w:after="200" w:line="240" w:lineRule="auto"/>
+    </w:pPr>
+    <w:rPr>
+      <w:i/>
+      <w:iCs/>
+      <w:color w:val="44546A" w:themeColor="text2"/>
+      <w:sz w:val="18"/>
+      <w:szCs w:val="18"/>
+    </w:rPr>
+  </w:style>
 </w:styles>
 </file>
 

</xml_diff>

<commit_message>
continued analysis, added standard deviation
</commit_message>
<xml_diff>
--- a/Citistat_Analytics/SW Analysis Memo.docx
+++ b/Citistat_Analytics/SW Analysis Memo.docx
@@ -25,16 +25,8 @@
           <w:rFonts w:ascii="Arial" w:hAnsi="Arial" w:cs="Arial"/>
         </w:rPr>
         <w:tab/>
-        <w:t xml:space="preserve">Justin </w:t>
-      </w:r>
-      <w:proofErr w:type="spellStart"/>
-      <w:r>
-        <w:rPr>
-          <w:rFonts w:ascii="Arial" w:hAnsi="Arial" w:cs="Arial"/>
-        </w:rPr>
-        <w:t>Elszasz</w:t>
-      </w:r>
-      <w:proofErr w:type="spellEnd"/>
+        <w:t>Justin Elszasz</w:t>
+      </w:r>
     </w:p>
     <w:p>
       <w:pPr>
@@ -246,7 +238,19 @@
         <w:rPr>
           <w:rFonts w:ascii="Arial" w:hAnsi="Arial" w:cs="Arial"/>
         </w:rPr>
-        <w:t xml:space="preserve">that the Bureau has </w:t>
+        <w:t>some mildly positive news. T</w:t>
+      </w:r>
+      <w:r>
+        <w:rPr>
+          <w:rFonts w:ascii="Arial" w:hAnsi="Arial" w:cs="Arial"/>
+        </w:rPr>
+        <w:t xml:space="preserve">he Bureau has </w:t>
+      </w:r>
+      <w:r>
+        <w:rPr>
+          <w:rFonts w:ascii="Arial" w:hAnsi="Arial" w:cs="Arial"/>
+        </w:rPr>
+        <w:t>administered services with no measurable correlation with crime rates</w:t>
       </w:r>
       <w:r>
         <w:rPr>
@@ -286,16 +290,607 @@
       </w:pPr>
       <w:r>
         <w:rPr>
+          <w:rFonts w:ascii="Arial" w:hAnsi="Arial" w:cs="Arial"/>
+        </w:rPr>
+        <w:t>From 2017 through 2019, the Bureau saw the totals</w:t>
+      </w:r>
+      <w:r>
+        <w:rPr>
+          <w:rFonts w:ascii="Arial" w:hAnsi="Arial" w:cs="Arial"/>
+        </w:rPr>
+        <w:t xml:space="preserve"> in the following table</w:t>
+      </w:r>
+      <w:r>
+        <w:rPr>
+          <w:rFonts w:ascii="Arial" w:hAnsi="Arial" w:cs="Arial"/>
+        </w:rPr>
+        <w:t xml:space="preserve"> for each category of SW request</w:t>
+      </w:r>
+      <w:r>
+        <w:rPr>
+          <w:rFonts w:ascii="Arial" w:hAnsi="Arial" w:cs="Arial"/>
+        </w:rPr>
+        <w:t xml:space="preserve">, </w:t>
+      </w:r>
+      <w:r>
+        <w:rPr>
+          <w:rFonts w:ascii="Arial" w:hAnsi="Arial" w:cs="Arial"/>
+        </w:rPr>
+        <w:t>not including proactive measures</w:t>
+      </w:r>
+      <w:r>
+        <w:rPr>
+          <w:rFonts w:ascii="Arial" w:hAnsi="Arial" w:cs="Arial"/>
+        </w:rPr>
+        <w:t xml:space="preserve">. </w:t>
+      </w:r>
+      <w:r>
+        <w:rPr>
+          <w:rFonts w:ascii="Arial" w:hAnsi="Arial" w:cs="Arial"/>
+        </w:rPr>
+        <w:t xml:space="preserve">In 2017, 2018, and 2019, the Bureau saw an overall rate of overdue services at 26%, 34%, and 51%, respectively. You can see its change </w:t>
+      </w:r>
+      <w:r>
+        <w:rPr>
+          <w:rFonts w:ascii="Arial" w:hAnsi="Arial" w:cs="Arial"/>
+        </w:rPr>
+        <w:t>over time below as well</w:t>
+      </w:r>
+      <w:r>
+        <w:rPr>
+          <w:rFonts w:ascii="Arial" w:hAnsi="Arial" w:cs="Arial"/>
+        </w:rPr>
+        <w:t xml:space="preserve">. Obviously, the influx of late 2018 set 2019 to face some major challenges. Further information about </w:t>
+      </w:r>
+      <w:r>
+        <w:rPr>
+          <w:rFonts w:ascii="Arial" w:hAnsi="Arial" w:cs="Arial"/>
+        </w:rPr>
+        <w:t>that</w:t>
+      </w:r>
+      <w:r>
+        <w:rPr>
+          <w:rFonts w:ascii="Arial" w:hAnsi="Arial" w:cs="Arial"/>
+        </w:rPr>
+        <w:t xml:space="preserve"> time is required to contextualize this </w:t>
+      </w:r>
+      <w:r>
+        <w:rPr>
+          <w:rFonts w:ascii="Arial" w:hAnsi="Arial" w:cs="Arial"/>
+        </w:rPr>
+        <w:t>situation</w:t>
+      </w:r>
+      <w:r>
+        <w:rPr>
+          <w:rFonts w:ascii="Arial" w:hAnsi="Arial" w:cs="Arial"/>
+        </w:rPr>
+        <w:t>.</w:t>
+      </w:r>
+    </w:p>
+    <w:tbl>
+      <w:tblPr>
+        <w:tblStyle w:val="TableGrid"/>
+        <w:tblW w:w="0" w:type="auto"/>
+        <w:tblBorders>
+          <w:top w:val="none" w:sz="0" w:space="0" w:color="auto"/>
+          <w:left w:val="none" w:sz="0" w:space="0" w:color="auto"/>
+          <w:bottom w:val="none" w:sz="0" w:space="0" w:color="auto"/>
+          <w:right w:val="none" w:sz="0" w:space="0" w:color="auto"/>
+          <w:insideH w:val="none" w:sz="0" w:space="0" w:color="auto"/>
+          <w:insideV w:val="none" w:sz="0" w:space="0" w:color="auto"/>
+        </w:tblBorders>
+        <w:tblLook w:val="04A0" w:firstRow="1" w:lastRow="0" w:firstColumn="1" w:lastColumn="0" w:noHBand="0" w:noVBand="1"/>
+      </w:tblPr>
+      <w:tblGrid>
+        <w:gridCol w:w="1428"/>
+        <w:gridCol w:w="1504"/>
+        <w:gridCol w:w="1504"/>
+        <w:gridCol w:w="1504"/>
+      </w:tblGrid>
+      <w:tr>
+        <w:trPr>
+          <w:trHeight w:val="280"/>
+        </w:trPr>
+        <w:tc>
+          <w:tcPr>
+            <w:tcW w:w="1428" w:type="dxa"/>
+          </w:tcPr>
+          <w:p>
+            <w:pPr>
+              <w:rPr>
+                <w:rFonts w:ascii="Arial" w:hAnsi="Arial" w:cs="Arial"/>
+                <w:b/>
+                <w:bCs/>
+              </w:rPr>
+            </w:pPr>
+            <w:r>
+              <w:rPr>
+                <w:rFonts w:ascii="Arial" w:hAnsi="Arial" w:cs="Arial"/>
+                <w:b/>
+                <w:bCs/>
+              </w:rPr>
+              <w:t>SR Type</w:t>
+            </w:r>
+          </w:p>
+        </w:tc>
+        <w:tc>
+          <w:tcPr>
+            <w:tcW w:w="1504" w:type="dxa"/>
+          </w:tcPr>
+          <w:p>
+            <w:pPr>
+              <w:rPr>
+                <w:rFonts w:ascii="Arial" w:hAnsi="Arial" w:cs="Arial"/>
+                <w:b/>
+                <w:bCs/>
+              </w:rPr>
+            </w:pPr>
+            <w:r>
+              <w:rPr>
+                <w:rFonts w:ascii="Arial" w:hAnsi="Arial" w:cs="Arial"/>
+                <w:b/>
+                <w:bCs/>
+              </w:rPr>
+              <w:t>Request Count</w:t>
+            </w:r>
+          </w:p>
+        </w:tc>
+        <w:tc>
+          <w:tcPr>
+            <w:tcW w:w="1504" w:type="dxa"/>
+          </w:tcPr>
+          <w:p>
+            <w:pPr>
+              <w:rPr>
+                <w:rFonts w:ascii="Arial" w:hAnsi="Arial" w:cs="Arial"/>
+                <w:b/>
+                <w:bCs/>
+              </w:rPr>
+            </w:pPr>
+            <w:r>
+              <w:rPr>
+                <w:rFonts w:ascii="Arial" w:hAnsi="Arial" w:cs="Arial"/>
+                <w:b/>
+                <w:bCs/>
+              </w:rPr>
+              <w:t>Ave Days Overdue</w:t>
+            </w:r>
+          </w:p>
+        </w:tc>
+        <w:tc>
+          <w:tcPr>
+            <w:tcW w:w="1504" w:type="dxa"/>
+          </w:tcPr>
+          <w:p>
+            <w:pPr>
+              <w:rPr>
+                <w:rFonts w:ascii="Arial" w:hAnsi="Arial" w:cs="Arial"/>
+                <w:b/>
+                <w:bCs/>
+              </w:rPr>
+            </w:pPr>
+            <w:r>
+              <w:rPr>
+                <w:rFonts w:ascii="Arial" w:hAnsi="Arial" w:cs="Arial"/>
+                <w:b/>
+                <w:bCs/>
+              </w:rPr>
+              <w:t xml:space="preserve">Standard Deviation </w:t>
+            </w:r>
+          </w:p>
+        </w:tc>
+      </w:tr>
+      <w:tr>
+        <w:trPr>
+          <w:trHeight w:val="280"/>
+        </w:trPr>
+        <w:tc>
+          <w:tcPr>
+            <w:tcW w:w="1428" w:type="dxa"/>
+          </w:tcPr>
+          <w:p>
+            <w:pPr>
+              <w:rPr>
+                <w:rFonts w:ascii="Arial" w:hAnsi="Arial" w:cs="Arial"/>
+              </w:rPr>
+            </w:pPr>
+            <w:r>
+              <w:rPr>
+                <w:rFonts w:ascii="Arial" w:hAnsi="Arial" w:cs="Arial"/>
+              </w:rPr>
+              <w:t>Boarding</w:t>
+            </w:r>
+          </w:p>
+        </w:tc>
+        <w:tc>
+          <w:tcPr>
+            <w:tcW w:w="1504" w:type="dxa"/>
+          </w:tcPr>
+          <w:p>
+            <w:pPr>
+              <w:rPr>
+                <w:rFonts w:ascii="Arial" w:hAnsi="Arial" w:cs="Arial"/>
+              </w:rPr>
+            </w:pPr>
+            <w:r>
+              <w:rPr>
+                <w:rFonts w:ascii="Arial" w:hAnsi="Arial" w:cs="Arial"/>
+              </w:rPr>
+              <w:t>24477</w:t>
+            </w:r>
+          </w:p>
+        </w:tc>
+        <w:tc>
+          <w:tcPr>
+            <w:tcW w:w="1504" w:type="dxa"/>
+          </w:tcPr>
+          <w:p>
+            <w:pPr>
+              <w:rPr>
+                <w:rFonts w:ascii="Arial" w:hAnsi="Arial" w:cs="Arial"/>
+              </w:rPr>
+            </w:pPr>
+            <w:r>
+              <w:rPr>
+                <w:rFonts w:ascii="Arial" w:hAnsi="Arial" w:cs="Arial"/>
+              </w:rPr>
+              <w:t>-1.4</w:t>
+            </w:r>
+          </w:p>
+        </w:tc>
+        <w:tc>
+          <w:tcPr>
+            <w:tcW w:w="1504" w:type="dxa"/>
+          </w:tcPr>
+          <w:p>
+            <w:pPr>
+              <w:rPr>
+                <w:rFonts w:ascii="Arial" w:hAnsi="Arial" w:cs="Arial"/>
+              </w:rPr>
+            </w:pPr>
+            <w:r>
+              <w:rPr>
+                <w:rFonts w:ascii="Arial" w:hAnsi="Arial" w:cs="Arial"/>
+              </w:rPr>
+              <w:t>6.6</w:t>
+            </w:r>
+          </w:p>
+        </w:tc>
+      </w:tr>
+      <w:tr>
+        <w:trPr>
+          <w:trHeight w:val="280"/>
+        </w:trPr>
+        <w:tc>
+          <w:tcPr>
+            <w:tcW w:w="1428" w:type="dxa"/>
+          </w:tcPr>
+          <w:p>
+            <w:pPr>
+              <w:rPr>
+                <w:rFonts w:ascii="Arial" w:hAnsi="Arial" w:cs="Arial"/>
+              </w:rPr>
+            </w:pPr>
+            <w:r>
+              <w:rPr>
+                <w:rFonts w:ascii="Arial" w:hAnsi="Arial" w:cs="Arial"/>
+              </w:rPr>
+              <w:t xml:space="preserve">Cleaning        </w:t>
+            </w:r>
+          </w:p>
+        </w:tc>
+        <w:tc>
+          <w:tcPr>
+            <w:tcW w:w="1504" w:type="dxa"/>
+          </w:tcPr>
+          <w:p>
+            <w:pPr>
+              <w:rPr>
+                <w:rFonts w:ascii="Arial" w:hAnsi="Arial" w:cs="Arial"/>
+              </w:rPr>
+            </w:pPr>
+            <w:r>
+              <w:rPr>
+                <w:rFonts w:ascii="Arial" w:hAnsi="Arial" w:cs="Arial"/>
+              </w:rPr>
+              <w:t>37157</w:t>
+            </w:r>
+          </w:p>
+        </w:tc>
+        <w:tc>
+          <w:tcPr>
+            <w:tcW w:w="1504" w:type="dxa"/>
+          </w:tcPr>
+          <w:p>
+            <w:pPr>
+              <w:rPr>
+                <w:rFonts w:ascii="Arial" w:hAnsi="Arial" w:cs="Arial"/>
+              </w:rPr>
+            </w:pPr>
+            <w:r>
+              <w:rPr>
+                <w:rFonts w:ascii="Arial" w:hAnsi="Arial" w:cs="Arial"/>
+              </w:rPr>
+              <w:t>-36.5</w:t>
+            </w:r>
+          </w:p>
+        </w:tc>
+        <w:tc>
+          <w:tcPr>
+            <w:tcW w:w="1504" w:type="dxa"/>
+          </w:tcPr>
+          <w:p>
+            <w:pPr>
+              <w:rPr>
+                <w:rFonts w:ascii="Arial" w:hAnsi="Arial" w:cs="Arial"/>
+              </w:rPr>
+            </w:pPr>
+            <w:r>
+              <w:rPr>
+                <w:rFonts w:ascii="Arial" w:hAnsi="Arial" w:cs="Arial"/>
+              </w:rPr>
+              <w:t>50.4</w:t>
+            </w:r>
+          </w:p>
+        </w:tc>
+      </w:tr>
+      <w:tr>
+        <w:trPr>
+          <w:trHeight w:val="263"/>
+        </w:trPr>
+        <w:tc>
+          <w:tcPr>
+            <w:tcW w:w="1428" w:type="dxa"/>
+          </w:tcPr>
+          <w:p>
+            <w:pPr>
+              <w:rPr>
+                <w:rFonts w:ascii="Arial" w:hAnsi="Arial" w:cs="Arial"/>
+              </w:rPr>
+            </w:pPr>
+            <w:r>
+              <w:rPr>
+                <w:rFonts w:ascii="Arial" w:hAnsi="Arial" w:cs="Arial"/>
+              </w:rPr>
+              <w:t>Dirty Alley</w:t>
+            </w:r>
+          </w:p>
+        </w:tc>
+        <w:tc>
+          <w:tcPr>
+            <w:tcW w:w="1504" w:type="dxa"/>
+          </w:tcPr>
+          <w:p>
+            <w:pPr>
+              <w:rPr>
+                <w:rFonts w:ascii="Arial" w:hAnsi="Arial" w:cs="Arial"/>
+              </w:rPr>
+            </w:pPr>
+            <w:r>
+              <w:rPr>
+                <w:rFonts w:ascii="Arial" w:hAnsi="Arial" w:cs="Arial"/>
+              </w:rPr>
+              <w:t>72318</w:t>
+            </w:r>
+          </w:p>
+        </w:tc>
+        <w:tc>
+          <w:tcPr>
+            <w:tcW w:w="1504" w:type="dxa"/>
+          </w:tcPr>
+          <w:p>
+            <w:pPr>
+              <w:rPr>
+                <w:rFonts w:ascii="Arial" w:hAnsi="Arial" w:cs="Arial"/>
+              </w:rPr>
+            </w:pPr>
+            <w:r>
+              <w:rPr>
+                <w:rFonts w:ascii="Arial" w:hAnsi="Arial" w:cs="Arial"/>
+              </w:rPr>
+              <w:t>-26.7</w:t>
+            </w:r>
+          </w:p>
+        </w:tc>
+        <w:tc>
+          <w:tcPr>
+            <w:tcW w:w="1504" w:type="dxa"/>
+          </w:tcPr>
+          <w:p>
+            <w:pPr>
+              <w:rPr>
+                <w:rFonts w:ascii="Arial" w:hAnsi="Arial" w:cs="Arial"/>
+              </w:rPr>
+            </w:pPr>
+            <w:r>
+              <w:rPr>
+                <w:rFonts w:ascii="Arial" w:hAnsi="Arial" w:cs="Arial"/>
+              </w:rPr>
+              <w:t>31.6</w:t>
+            </w:r>
+          </w:p>
+        </w:tc>
+      </w:tr>
+      <w:tr>
+        <w:trPr>
+          <w:trHeight w:val="280"/>
+        </w:trPr>
+        <w:tc>
+          <w:tcPr>
+            <w:tcW w:w="1428" w:type="dxa"/>
+          </w:tcPr>
+          <w:p>
+            <w:pPr>
+              <w:rPr>
+                <w:rFonts w:ascii="Arial" w:hAnsi="Arial" w:cs="Arial"/>
+              </w:rPr>
+            </w:pPr>
+            <w:r>
+              <w:rPr>
+                <w:rFonts w:ascii="Arial" w:hAnsi="Arial" w:cs="Arial"/>
+              </w:rPr>
+              <w:t xml:space="preserve">Dirty Street    </w:t>
+            </w:r>
+          </w:p>
+        </w:tc>
+        <w:tc>
+          <w:tcPr>
+            <w:tcW w:w="1504" w:type="dxa"/>
+          </w:tcPr>
+          <w:p>
+            <w:pPr>
+              <w:rPr>
+                <w:rFonts w:ascii="Arial" w:hAnsi="Arial" w:cs="Arial"/>
+              </w:rPr>
+            </w:pPr>
+            <w:r>
+              <w:rPr>
+                <w:rFonts w:ascii="Arial" w:hAnsi="Arial" w:cs="Arial"/>
+              </w:rPr>
+              <w:t>44723</w:t>
+            </w:r>
+          </w:p>
+        </w:tc>
+        <w:tc>
+          <w:tcPr>
+            <w:tcW w:w="1504" w:type="dxa"/>
+          </w:tcPr>
+          <w:p>
+            <w:pPr>
+              <w:rPr>
+                <w:rFonts w:ascii="Arial" w:hAnsi="Arial" w:cs="Arial"/>
+              </w:rPr>
+            </w:pPr>
+            <w:r>
+              <w:rPr>
+                <w:rFonts w:ascii="Arial" w:hAnsi="Arial" w:cs="Arial"/>
+              </w:rPr>
+              <w:t>-3.5</w:t>
+            </w:r>
+          </w:p>
+        </w:tc>
+        <w:tc>
+          <w:tcPr>
+            <w:tcW w:w="1504" w:type="dxa"/>
+          </w:tcPr>
+          <w:p>
+            <w:pPr>
+              <w:rPr>
+                <w:rFonts w:ascii="Arial" w:hAnsi="Arial" w:cs="Arial"/>
+              </w:rPr>
+            </w:pPr>
+            <w:r>
+              <w:rPr>
+                <w:rFonts w:ascii="Arial" w:hAnsi="Arial" w:cs="Arial"/>
+              </w:rPr>
+              <w:t>14.3</w:t>
+            </w:r>
+          </w:p>
+        </w:tc>
+      </w:tr>
+      <w:tr>
+        <w:trPr>
+          <w:trHeight w:val="280"/>
+        </w:trPr>
+        <w:tc>
+          <w:tcPr>
+            <w:tcW w:w="1428" w:type="dxa"/>
+          </w:tcPr>
+          <w:p>
+            <w:pPr>
+              <w:rPr>
+                <w:rFonts w:ascii="Arial" w:hAnsi="Arial" w:cs="Arial"/>
+              </w:rPr>
+            </w:pPr>
+            <w:r>
+              <w:rPr>
+                <w:rFonts w:ascii="Arial" w:hAnsi="Arial" w:cs="Arial"/>
+              </w:rPr>
+              <w:t>HGW</w:t>
+            </w:r>
+          </w:p>
+        </w:tc>
+        <w:tc>
+          <w:tcPr>
+            <w:tcW w:w="1504" w:type="dxa"/>
+          </w:tcPr>
+          <w:p>
+            <w:pPr>
+              <w:rPr>
+                <w:rFonts w:ascii="Arial" w:hAnsi="Arial" w:cs="Arial"/>
+              </w:rPr>
+            </w:pPr>
+            <w:r>
+              <w:rPr>
+                <w:rFonts w:ascii="Arial" w:hAnsi="Arial" w:cs="Arial"/>
+              </w:rPr>
+              <w:t>62972</w:t>
+            </w:r>
+          </w:p>
+        </w:tc>
+        <w:tc>
+          <w:tcPr>
+            <w:tcW w:w="1504" w:type="dxa"/>
+          </w:tcPr>
+          <w:p>
+            <w:pPr>
+              <w:rPr>
+                <w:rFonts w:ascii="Arial" w:hAnsi="Arial" w:cs="Arial"/>
+              </w:rPr>
+            </w:pPr>
+            <w:r>
+              <w:rPr>
+                <w:rFonts w:ascii="Arial" w:hAnsi="Arial" w:cs="Arial"/>
+              </w:rPr>
+              <w:t>-63.8</w:t>
+            </w:r>
+          </w:p>
+        </w:tc>
+        <w:tc>
+          <w:tcPr>
+            <w:tcW w:w="1504" w:type="dxa"/>
+          </w:tcPr>
+          <w:p>
+            <w:pPr>
+              <w:rPr>
+                <w:rFonts w:ascii="Arial" w:hAnsi="Arial" w:cs="Arial"/>
+              </w:rPr>
+            </w:pPr>
+            <w:r>
+              <w:rPr>
+                <w:rFonts w:ascii="Arial" w:hAnsi="Arial" w:cs="Arial"/>
+              </w:rPr>
+              <w:t>60.9</w:t>
+            </w:r>
+          </w:p>
+        </w:tc>
+      </w:tr>
+    </w:tbl>
+    <w:p>
+      <w:pPr>
+        <w:rPr>
+          <w:rFonts w:ascii="Arial" w:hAnsi="Arial" w:cs="Arial"/>
+        </w:rPr>
+      </w:pPr>
+    </w:p>
+    <w:p>
+      <w:pPr>
+        <w:rPr>
+          <w:rFonts w:ascii="Arial" w:hAnsi="Arial" w:cs="Arial"/>
+        </w:rPr>
+      </w:pPr>
+      <w:r>
+        <w:rPr>
           <w:noProof/>
         </w:rPr>
         <w:drawing>
-          <wp:anchor distT="0" distB="0" distL="114300" distR="114300" simplePos="0" relativeHeight="251658240" behindDoc="0" locked="0" layoutInCell="1" allowOverlap="1" wp14:anchorId="4B48CA20" wp14:editId="625751FE">
+          <wp:anchor distT="0" distB="0" distL="114300" distR="114300" simplePos="0" relativeHeight="251658240" behindDoc="0" locked="0" layoutInCell="1" allowOverlap="1" wp14:anchorId="4B48CA20" wp14:editId="4D95F99A">
             <wp:simplePos x="0" y="0"/>
             <wp:positionH relativeFrom="margin">
-              <wp:posOffset>1819275</wp:posOffset>
+              <wp:posOffset>2416175</wp:posOffset>
             </wp:positionH>
             <wp:positionV relativeFrom="paragraph">
-              <wp:posOffset>930910</wp:posOffset>
+              <wp:posOffset>177165</wp:posOffset>
             </wp:positionV>
             <wp:extent cx="3962400" cy="2049780"/>
             <wp:effectExtent l="0" t="0" r="0" b="7620"/>
@@ -351,323 +946,6 @@
           </wp:anchor>
         </w:drawing>
       </w:r>
-      <w:r>
-        <w:rPr>
-          <w:rFonts w:ascii="Arial" w:hAnsi="Arial" w:cs="Arial"/>
-        </w:rPr>
-        <w:t>From 2017 through 2019, the Bureau saw the following totals, not including proactive measures, for each category of SW request:</w:t>
-      </w:r>
-      <w:r>
-        <w:rPr>
-          <w:rFonts w:ascii="Arial" w:hAnsi="Arial" w:cs="Arial"/>
-        </w:rPr>
-        <w:t xml:space="preserve"> </w:t>
-      </w:r>
-      <w:r>
-        <w:rPr>
-          <w:rFonts w:ascii="Arial" w:hAnsi="Arial" w:cs="Arial"/>
-        </w:rPr>
-        <w:t xml:space="preserve">In 2017, 2018, and 2019, the Bureau saw an overall rate of overdue services at 26%, 34%, and 51%, respectively. You can see its change </w:t>
-      </w:r>
-      <w:r>
-        <w:rPr>
-          <w:rFonts w:ascii="Arial" w:hAnsi="Arial" w:cs="Arial"/>
-        </w:rPr>
-        <w:t>over time below as well</w:t>
-      </w:r>
-      <w:r>
-        <w:rPr>
-          <w:rFonts w:ascii="Arial" w:hAnsi="Arial" w:cs="Arial"/>
-        </w:rPr>
-        <w:t>. Obviously, the influx of late 2018 set 2019 to face some major challenges. Further information about the situation at that time is required to make contextualize this problem.</w:t>
-      </w:r>
-    </w:p>
-    <w:tbl>
-      <w:tblPr>
-        <w:tblStyle w:val="TableGrid"/>
-        <w:tblW w:w="0" w:type="auto"/>
-        <w:tblBorders>
-          <w:top w:val="none" w:sz="0" w:space="0" w:color="auto"/>
-          <w:left w:val="none" w:sz="0" w:space="0" w:color="auto"/>
-          <w:bottom w:val="none" w:sz="0" w:space="0" w:color="auto"/>
-          <w:right w:val="none" w:sz="0" w:space="0" w:color="auto"/>
-          <w:insideH w:val="none" w:sz="0" w:space="0" w:color="auto"/>
-          <w:insideV w:val="none" w:sz="0" w:space="0" w:color="auto"/>
-        </w:tblBorders>
-        <w:tblLook w:val="04A0" w:firstRow="1" w:lastRow="0" w:firstColumn="1" w:lastColumn="0" w:noHBand="0" w:noVBand="1"/>
-      </w:tblPr>
-      <w:tblGrid>
-        <w:gridCol w:w="1428"/>
-        <w:gridCol w:w="1504"/>
-      </w:tblGrid>
-      <w:tr>
-        <w:trPr>
-          <w:trHeight w:val="280"/>
-        </w:trPr>
-        <w:tc>
-          <w:tcPr>
-            <w:tcW w:w="1428" w:type="dxa"/>
-          </w:tcPr>
-          <w:p>
-            <w:pPr>
-              <w:rPr>
-                <w:rFonts w:ascii="Arial" w:hAnsi="Arial" w:cs="Arial"/>
-                <w:b/>
-                <w:bCs/>
-              </w:rPr>
-            </w:pPr>
-            <w:r>
-              <w:rPr>
-                <w:rFonts w:ascii="Arial" w:hAnsi="Arial" w:cs="Arial"/>
-                <w:b/>
-                <w:bCs/>
-              </w:rPr>
-              <w:t>SR Type</w:t>
-            </w:r>
-          </w:p>
-        </w:tc>
-        <w:tc>
-          <w:tcPr>
-            <w:tcW w:w="1504" w:type="dxa"/>
-          </w:tcPr>
-          <w:p>
-            <w:pPr>
-              <w:rPr>
-                <w:rFonts w:ascii="Arial" w:hAnsi="Arial" w:cs="Arial"/>
-                <w:b/>
-                <w:bCs/>
-              </w:rPr>
-            </w:pPr>
-            <w:r>
-              <w:rPr>
-                <w:rFonts w:ascii="Arial" w:hAnsi="Arial" w:cs="Arial"/>
-                <w:b/>
-                <w:bCs/>
-              </w:rPr>
-              <w:t>Request Count</w:t>
-            </w:r>
-          </w:p>
-        </w:tc>
-      </w:tr>
-      <w:tr>
-        <w:trPr>
-          <w:trHeight w:val="280"/>
-        </w:trPr>
-        <w:tc>
-          <w:tcPr>
-            <w:tcW w:w="1428" w:type="dxa"/>
-          </w:tcPr>
-          <w:p>
-            <w:pPr>
-              <w:rPr>
-                <w:rFonts w:ascii="Arial" w:hAnsi="Arial" w:cs="Arial"/>
-              </w:rPr>
-            </w:pPr>
-            <w:r>
-              <w:rPr>
-                <w:rFonts w:ascii="Arial" w:hAnsi="Arial" w:cs="Arial"/>
-              </w:rPr>
-              <w:t>Boarding</w:t>
-            </w:r>
-          </w:p>
-        </w:tc>
-        <w:tc>
-          <w:tcPr>
-            <w:tcW w:w="1504" w:type="dxa"/>
-          </w:tcPr>
-          <w:p>
-            <w:pPr>
-              <w:rPr>
-                <w:rFonts w:ascii="Arial" w:hAnsi="Arial" w:cs="Arial"/>
-              </w:rPr>
-            </w:pPr>
-            <w:r>
-              <w:rPr>
-                <w:rFonts w:ascii="Arial" w:hAnsi="Arial" w:cs="Arial"/>
-              </w:rPr>
-              <w:t>24477</w:t>
-            </w:r>
-          </w:p>
-        </w:tc>
-      </w:tr>
-      <w:tr>
-        <w:trPr>
-          <w:trHeight w:val="280"/>
-        </w:trPr>
-        <w:tc>
-          <w:tcPr>
-            <w:tcW w:w="1428" w:type="dxa"/>
-          </w:tcPr>
-          <w:p>
-            <w:pPr>
-              <w:rPr>
-                <w:rFonts w:ascii="Arial" w:hAnsi="Arial" w:cs="Arial"/>
-              </w:rPr>
-            </w:pPr>
-            <w:r>
-              <w:rPr>
-                <w:rFonts w:ascii="Arial" w:hAnsi="Arial" w:cs="Arial"/>
-              </w:rPr>
-              <w:t xml:space="preserve">Cleaning        </w:t>
-            </w:r>
-          </w:p>
-        </w:tc>
-        <w:tc>
-          <w:tcPr>
-            <w:tcW w:w="1504" w:type="dxa"/>
-          </w:tcPr>
-          <w:p>
-            <w:pPr>
-              <w:rPr>
-                <w:rFonts w:ascii="Arial" w:hAnsi="Arial" w:cs="Arial"/>
-              </w:rPr>
-            </w:pPr>
-            <w:r>
-              <w:rPr>
-                <w:rFonts w:ascii="Arial" w:hAnsi="Arial" w:cs="Arial"/>
-              </w:rPr>
-              <w:t>37157</w:t>
-            </w:r>
-          </w:p>
-        </w:tc>
-      </w:tr>
-      <w:tr>
-        <w:trPr>
-          <w:trHeight w:val="263"/>
-        </w:trPr>
-        <w:tc>
-          <w:tcPr>
-            <w:tcW w:w="1428" w:type="dxa"/>
-          </w:tcPr>
-          <w:p>
-            <w:pPr>
-              <w:rPr>
-                <w:rFonts w:ascii="Arial" w:hAnsi="Arial" w:cs="Arial"/>
-              </w:rPr>
-            </w:pPr>
-            <w:r>
-              <w:rPr>
-                <w:rFonts w:ascii="Arial" w:hAnsi="Arial" w:cs="Arial"/>
-              </w:rPr>
-              <w:t>Dirty Alley</w:t>
-            </w:r>
-          </w:p>
-        </w:tc>
-        <w:tc>
-          <w:tcPr>
-            <w:tcW w:w="1504" w:type="dxa"/>
-          </w:tcPr>
-          <w:p>
-            <w:pPr>
-              <w:rPr>
-                <w:rFonts w:ascii="Arial" w:hAnsi="Arial" w:cs="Arial"/>
-              </w:rPr>
-            </w:pPr>
-            <w:r>
-              <w:rPr>
-                <w:rFonts w:ascii="Arial" w:hAnsi="Arial" w:cs="Arial"/>
-              </w:rPr>
-              <w:t>72318</w:t>
-            </w:r>
-          </w:p>
-        </w:tc>
-      </w:tr>
-      <w:tr>
-        <w:trPr>
-          <w:trHeight w:val="280"/>
-        </w:trPr>
-        <w:tc>
-          <w:tcPr>
-            <w:tcW w:w="1428" w:type="dxa"/>
-          </w:tcPr>
-          <w:p>
-            <w:pPr>
-              <w:rPr>
-                <w:rFonts w:ascii="Arial" w:hAnsi="Arial" w:cs="Arial"/>
-              </w:rPr>
-            </w:pPr>
-            <w:r>
-              <w:rPr>
-                <w:rFonts w:ascii="Arial" w:hAnsi="Arial" w:cs="Arial"/>
-              </w:rPr>
-              <w:t xml:space="preserve">Dirty Street    </w:t>
-            </w:r>
-          </w:p>
-        </w:tc>
-        <w:tc>
-          <w:tcPr>
-            <w:tcW w:w="1504" w:type="dxa"/>
-          </w:tcPr>
-          <w:p>
-            <w:pPr>
-              <w:rPr>
-                <w:rFonts w:ascii="Arial" w:hAnsi="Arial" w:cs="Arial"/>
-              </w:rPr>
-            </w:pPr>
-            <w:r>
-              <w:rPr>
-                <w:rFonts w:ascii="Arial" w:hAnsi="Arial" w:cs="Arial"/>
-              </w:rPr>
-              <w:t>44723</w:t>
-            </w:r>
-          </w:p>
-        </w:tc>
-      </w:tr>
-      <w:tr>
-        <w:trPr>
-          <w:trHeight w:val="280"/>
-        </w:trPr>
-        <w:tc>
-          <w:tcPr>
-            <w:tcW w:w="1428" w:type="dxa"/>
-          </w:tcPr>
-          <w:p>
-            <w:pPr>
-              <w:rPr>
-                <w:rFonts w:ascii="Arial" w:hAnsi="Arial" w:cs="Arial"/>
-              </w:rPr>
-            </w:pPr>
-            <w:r>
-              <w:rPr>
-                <w:rFonts w:ascii="Arial" w:hAnsi="Arial" w:cs="Arial"/>
-              </w:rPr>
-              <w:t>HGW</w:t>
-            </w:r>
-          </w:p>
-        </w:tc>
-        <w:tc>
-          <w:tcPr>
-            <w:tcW w:w="1504" w:type="dxa"/>
-          </w:tcPr>
-          <w:p>
-            <w:pPr>
-              <w:rPr>
-                <w:rFonts w:ascii="Arial" w:hAnsi="Arial" w:cs="Arial"/>
-              </w:rPr>
-            </w:pPr>
-            <w:r>
-              <w:rPr>
-                <w:rFonts w:ascii="Arial" w:hAnsi="Arial" w:cs="Arial"/>
-              </w:rPr>
-              <w:t>62972</w:t>
-            </w:r>
-          </w:p>
-        </w:tc>
-      </w:tr>
-    </w:tbl>
-    <w:p>
-      <w:pPr>
-        <w:rPr>
-          <w:rFonts w:ascii="Arial" w:hAnsi="Arial" w:cs="Arial"/>
-        </w:rPr>
-      </w:pPr>
-    </w:p>
-    <w:p>
-      <w:pPr>
-        <w:rPr>
-          <w:rFonts w:ascii="Arial" w:hAnsi="Arial" w:cs="Arial"/>
-        </w:rPr>
-      </w:pPr>
     </w:p>
     <w:p>
       <w:pPr>
@@ -677,136 +955,12 @@
           <w:bCs/>
         </w:rPr>
       </w:pPr>
-    </w:p>
-    <w:p>
-      <w:pPr>
+      <w:r>
         <w:rPr>
           <w:rFonts w:ascii="Arial" w:hAnsi="Arial" w:cs="Arial"/>
           <w:b/>
           <w:bCs/>
         </w:rPr>
-      </w:pPr>
-      <w:r>
-        <w:rPr>
-          <w:noProof/>
-        </w:rPr>
-        <mc:AlternateContent>
-          <mc:Choice Requires="wps">
-            <w:drawing>
-              <wp:anchor distT="0" distB="0" distL="114300" distR="114300" simplePos="0" relativeHeight="251660288" behindDoc="0" locked="0" layoutInCell="1" allowOverlap="1" wp14:anchorId="10D3A077" wp14:editId="5E0BFB84">
-                <wp:simplePos x="0" y="0"/>
-                <wp:positionH relativeFrom="column">
-                  <wp:posOffset>2257425</wp:posOffset>
-                </wp:positionH>
-                <wp:positionV relativeFrom="paragraph">
-                  <wp:posOffset>10795</wp:posOffset>
-                </wp:positionV>
-                <wp:extent cx="3524250" cy="180975"/>
-                <wp:effectExtent l="0" t="0" r="0" b="9525"/>
-                <wp:wrapNone/>
-                <wp:docPr id="1" name="Text Box 1"/>
-                <wp:cNvGraphicFramePr/>
-                <a:graphic xmlns:a="http://schemas.openxmlformats.org/drawingml/2006/main">
-                  <a:graphicData uri="http://schemas.microsoft.com/office/word/2010/wordprocessingShape">
-                    <wps:wsp>
-                      <wps:cNvSpPr txBox="1"/>
-                      <wps:spPr>
-                        <a:xfrm>
-                          <a:off x="0" y="0"/>
-                          <a:ext cx="3524250" cy="180975"/>
-                        </a:xfrm>
-                        <a:prstGeom prst="rect">
-                          <a:avLst/>
-                        </a:prstGeom>
-                        <a:solidFill>
-                          <a:prstClr val="white"/>
-                        </a:solidFill>
-                        <a:ln>
-                          <a:noFill/>
-                        </a:ln>
-                      </wps:spPr>
-                      <wps:txbx>
-                        <w:txbxContent>
-                          <w:p>
-                            <w:pPr>
-                              <w:pStyle w:val="Caption"/>
-                              <w:rPr>
-                                <w:noProof/>
-                              </w:rPr>
-                            </w:pPr>
-                            <w:r>
-                              <w:t xml:space="preserve">Figure </w:t>
-                            </w:r>
-                            <w:fldSimple w:instr=" SEQ Figure \* ARABIC ">
-                              <w:r>
-                                <w:rPr>
-                                  <w:noProof/>
-                                </w:rPr>
-                                <w:t>1</w:t>
-                              </w:r>
-                            </w:fldSimple>
-                          </w:p>
-                        </w:txbxContent>
-                      </wps:txbx>
-                      <wps:bodyPr rot="0" spcFirstLastPara="0" vertOverflow="overflow" horzOverflow="overflow" vert="horz" wrap="square" lIns="0" tIns="0" rIns="0" bIns="0" numCol="1" spcCol="0" rtlCol="0" fromWordArt="0" anchor="t" anchorCtr="0" forceAA="0" compatLnSpc="1">
-                        <a:prstTxWarp prst="textNoShape">
-                          <a:avLst/>
-                        </a:prstTxWarp>
-                        <a:noAutofit/>
-                      </wps:bodyPr>
-                    </wps:wsp>
-                  </a:graphicData>
-                </a:graphic>
-                <wp14:sizeRelH relativeFrom="margin">
-                  <wp14:pctWidth>0</wp14:pctWidth>
-                </wp14:sizeRelH>
-                <wp14:sizeRelV relativeFrom="margin">
-                  <wp14:pctHeight>0</wp14:pctHeight>
-                </wp14:sizeRelV>
-              </wp:anchor>
-            </w:drawing>
-          </mc:Choice>
-          <mc:Fallback>
-            <w:pict>
-              <v:shapetype w14:anchorId="10D3A077" id="_x0000_t202" coordsize="21600,21600" o:spt="202" path="m,l,21600r21600,l21600,xe">
-                <v:stroke joinstyle="miter"/>
-                <v:path gradientshapeok="t" o:connecttype="rect"/>
-              </v:shapetype>
-              <v:shape id="Text Box 1" o:spid="_x0000_s1026" type="#_x0000_t202" style="position:absolute;margin-left:177.75pt;margin-top:.85pt;width:277.5pt;height:14.25pt;z-index:251660288;visibility:visible;mso-wrap-style:square;mso-width-percent:0;mso-height-percent:0;mso-wrap-distance-left:9pt;mso-wrap-distance-top:0;mso-wrap-distance-right:9pt;mso-wrap-distance-bottom:0;mso-position-horizontal:absolute;mso-position-horizontal-relative:text;mso-position-vertical:absolute;mso-position-vertical-relative:text;mso-width-percent:0;mso-height-percent:0;mso-width-relative:margin;mso-height-relative:margin;v-text-anchor:top" o:gfxdata="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" stroked="f">
-                <v:textbox inset="0,0,0,0">
-                  <w:txbxContent>
-                    <w:p>
-                      <w:pPr>
-                        <w:pStyle w:val="Caption"/>
-                        <w:rPr>
-                          <w:noProof/>
-                        </w:rPr>
-                      </w:pPr>
-                      <w:r>
-                        <w:t xml:space="preserve">Figure </w:t>
-                      </w:r>
-                      <w:fldSimple w:instr=" SEQ Figure \* ARABIC ">
-                        <w:r>
-                          <w:rPr>
-                            <w:noProof/>
-                          </w:rPr>
-                          <w:t>1</w:t>
-                        </w:r>
-                      </w:fldSimple>
-                    </w:p>
-                  </w:txbxContent>
-                </v:textbox>
-              </v:shape>
-            </w:pict>
-          </mc:Fallback>
-        </mc:AlternateContent>
-      </w:r>
-      <w:r>
-        <w:rPr>
-          <w:rFonts w:ascii="Arial" w:hAnsi="Arial" w:cs="Arial"/>
-          <w:b/>
-          <w:bCs/>
-        </w:rPr>
         <w:t>Equity and City Services</w:t>
       </w:r>
     </w:p>
@@ -820,31 +974,7 @@
         <w:rPr>
           <w:rFonts w:ascii="Arial" w:hAnsi="Arial" w:cs="Arial"/>
         </w:rPr>
-        <w:t>Upon a cursory look at the percent of overdue services, one may</w:t>
-      </w:r>
-      <w:r>
-        <w:rPr>
-          <w:rFonts w:ascii="Arial" w:hAnsi="Arial" w:cs="Arial"/>
-        </w:rPr>
-        <w:t xml:space="preserve"> </w:t>
-      </w:r>
-      <w:r>
-        <w:rPr>
-          <w:rFonts w:ascii="Arial" w:hAnsi="Arial" w:cs="Arial"/>
-        </w:rPr>
-        <w:t xml:space="preserve">be led to believe that neighborhoods receive a massive spread of service speeds regardless of the number of requests they make. However, residents do not experience the tardiness of service requests as a binary, so it is more illustrative to consider the average number of days services go overdue in each neighborhood. </w:t>
-      </w:r>
-      <w:r>
-        <w:rPr>
-          <w:rFonts w:ascii="Arial" w:hAnsi="Arial" w:cs="Arial"/>
-        </w:rPr>
-        <w:t>We can see that all neighborhoods experience a much tighter band of la</w:t>
-      </w:r>
-      <w:r>
-        <w:rPr>
-          <w:rFonts w:ascii="Arial" w:hAnsi="Arial" w:cs="Arial"/>
-        </w:rPr>
-        <w:t>teness. Two graphs, percent overdue for all services and average days overdue for a specific service, are offered below for contrast. Further visualizations are available upon request.</w:t>
+        <w:t>There is a significant variation between</w:t>
       </w:r>
     </w:p>
     <w:p>
@@ -994,6 +1124,73 @@
       </w:pPr>
       <w:r>
         <w:rPr>
+          <w:noProof/>
+        </w:rPr>
+        <w:drawing>
+          <wp:anchor distT="0" distB="0" distL="114300" distR="114300" simplePos="0" relativeHeight="251661312" behindDoc="0" locked="0" layoutInCell="1" allowOverlap="1" wp14:anchorId="42BF6205" wp14:editId="3D67D397">
+            <wp:simplePos x="0" y="0"/>
+            <wp:positionH relativeFrom="margin">
+              <wp:align>left</wp:align>
+            </wp:positionH>
+            <wp:positionV relativeFrom="page">
+              <wp:posOffset>4076700</wp:posOffset>
+            </wp:positionV>
+            <wp:extent cx="2877820" cy="2273300"/>
+            <wp:effectExtent l="0" t="0" r="0" b="0"/>
+            <wp:wrapSquare wrapText="bothSides"/>
+            <wp:docPr id="3" name="Picture 3"/>
+            <wp:cNvGraphicFramePr>
+              <a:graphicFrameLocks xmlns:a="http://schemas.openxmlformats.org/drawingml/2006/main" noChangeAspect="1"/>
+            </wp:cNvGraphicFramePr>
+            <a:graphic xmlns:a="http://schemas.openxmlformats.org/drawingml/2006/main">
+              <a:graphicData uri="http://schemas.openxmlformats.org/drawingml/2006/picture">
+                <pic:pic xmlns:pic="http://schemas.openxmlformats.org/drawingml/2006/picture">
+                  <pic:nvPicPr>
+                    <pic:cNvPr id="0" name="Picture 1"/>
+                    <pic:cNvPicPr>
+                      <a:picLocks noChangeAspect="1" noChangeArrowheads="1"/>
+                    </pic:cNvPicPr>
+                  </pic:nvPicPr>
+                  <pic:blipFill>
+                    <a:blip r:embed="rId7">
+                      <a:extLst>
+                        <a:ext uri="{28A0092B-C50C-407E-A947-70E740481C1C}">
+                          <a14:useLocalDpi xmlns:a14="http://schemas.microsoft.com/office/drawing/2010/main" val="0"/>
+                        </a:ext>
+                      </a:extLst>
+                    </a:blip>
+                    <a:srcRect/>
+                    <a:stretch>
+                      <a:fillRect/>
+                    </a:stretch>
+                  </pic:blipFill>
+                  <pic:spPr bwMode="auto">
+                    <a:xfrm>
+                      <a:off x="0" y="0"/>
+                      <a:ext cx="2877820" cy="2273300"/>
+                    </a:xfrm>
+                    <a:prstGeom prst="rect">
+                      <a:avLst/>
+                    </a:prstGeom>
+                    <a:noFill/>
+                    <a:ln>
+                      <a:noFill/>
+                    </a:ln>
+                  </pic:spPr>
+                </pic:pic>
+              </a:graphicData>
+            </a:graphic>
+            <wp14:sizeRelH relativeFrom="margin">
+              <wp14:pctWidth>0</wp14:pctWidth>
+            </wp14:sizeRelH>
+            <wp14:sizeRelV relativeFrom="margin">
+              <wp14:pctHeight>0</wp14:pctHeight>
+            </wp14:sizeRelV>
+          </wp:anchor>
+        </w:drawing>
+      </w:r>
+      <w:r>
+        <w:rPr>
           <w:rFonts w:ascii="Arial" w:hAnsi="Arial" w:cs="Arial"/>
         </w:rPr>
         <w:t>However, it is vital that we consider other dimensions of residents lives beyond where they live. At time of writing, the author does not have access to quality demographic data to map onto the SW request records but was able to pull crime reports for 2017-2019.</w:t>
@@ -1008,13 +1205,479 @@
         <w:rPr>
           <w:rFonts w:ascii="Arial" w:hAnsi="Arial" w:cs="Arial"/>
         </w:rPr>
-        <w:t>rouping SW requests and BPD reports by geodata</w:t>
-      </w:r>
-      <w:r>
-        <w:rPr>
-          <w:rFonts w:ascii="Arial" w:hAnsi="Arial" w:cs="Arial"/>
-        </w:rPr>
-        <w:t xml:space="preserve"> shows a very low correlation between crime incidents and service speed. </w:t>
+        <w:t xml:space="preserve">rouping SW requests and BPD reports </w:t>
+      </w:r>
+      <w:r>
+        <w:rPr>
+          <w:rFonts w:ascii="Arial" w:hAnsi="Arial" w:cs="Arial"/>
+        </w:rPr>
+        <w:t>shows a very low correlation between crime incidents and service speed</w:t>
+      </w:r>
+      <w:r>
+        <w:rPr>
+          <w:rFonts w:ascii="Arial" w:hAnsi="Arial" w:cs="Arial"/>
+        </w:rPr>
+        <w:t xml:space="preserve"> in any given area</w:t>
+      </w:r>
+      <w:r>
+        <w:rPr>
+          <w:rFonts w:ascii="Arial" w:hAnsi="Arial" w:cs="Arial"/>
+        </w:rPr>
+        <w:t xml:space="preserve">. </w:t>
+      </w:r>
+    </w:p>
+    <w:p>
+      <w:pPr>
+        <w:rPr>
+          <w:rFonts w:ascii="Arial" w:hAnsi="Arial" w:cs="Arial"/>
+        </w:rPr>
+      </w:pPr>
+      <w:r>
+        <w:rPr>
+          <w:rFonts w:ascii="Arial" w:hAnsi="Arial" w:cs="Arial"/>
+        </w:rPr>
+        <w:t xml:space="preserve">To align with </w:t>
+      </w:r>
+      <w:r>
+        <w:rPr>
+          <w:rFonts w:ascii="Arial" w:hAnsi="Arial" w:cs="Arial"/>
+        </w:rPr>
+        <w:t>Biennial Comprehensive Crime Reduction Plan</w:t>
+      </w:r>
+      <w:r>
+        <w:rPr>
+          <w:rFonts w:ascii="Arial" w:hAnsi="Arial" w:cs="Arial"/>
+        </w:rPr>
+        <w:t xml:space="preserve"> (2019), </w:t>
+      </w:r>
+      <w:r>
+        <w:rPr>
+          <w:rFonts w:ascii="Arial" w:hAnsi="Arial" w:cs="Arial"/>
+        </w:rPr>
+        <w:t>BPW and BSW must publish their plan to engage in anti-violence efforts. One strategy that could be implemented is shifting resources to assure that neighborhoods that have suffered from decades from disinvestment receive timely services on their residents’ solid waste requests.</w:t>
+      </w:r>
+    </w:p>
+    <w:p>
+      <w:pPr>
+        <w:rPr>
+          <w:rFonts w:ascii="Arial" w:hAnsi="Arial" w:cs="Arial"/>
+          <w:b/>
+          <w:bCs/>
+        </w:rPr>
+      </w:pPr>
+      <w:r>
+        <w:rPr>
+          <w:rFonts w:ascii="Arial" w:hAnsi="Arial" w:cs="Arial"/>
+          <w:b/>
+          <w:bCs/>
+        </w:rPr>
+        <w:t>Conclusion</w:t>
+      </w:r>
+    </w:p>
+    <w:p>
+      <w:pPr>
+        <w:rPr>
+          <w:rFonts w:ascii="Arial" w:hAnsi="Arial" w:cs="Arial"/>
+        </w:rPr>
+      </w:pPr>
+      <w:r>
+        <w:rPr>
+          <w:rFonts w:ascii="Arial" w:hAnsi="Arial" w:cs="Arial"/>
+        </w:rPr>
+        <w:t xml:space="preserve">In the face of a </w:t>
+      </w:r>
+      <w:r>
+        <w:rPr>
+          <w:rFonts w:ascii="Arial" w:hAnsi="Arial" w:cs="Arial"/>
+        </w:rPr>
+        <w:t>serious</w:t>
+      </w:r>
+      <w:r>
+        <w:rPr>
+          <w:rFonts w:ascii="Arial" w:hAnsi="Arial" w:cs="Arial"/>
+        </w:rPr>
+        <w:t xml:space="preserve"> mismatch in </w:t>
+      </w:r>
+      <w:r>
+        <w:rPr>
+          <w:rFonts w:ascii="Arial" w:hAnsi="Arial" w:cs="Arial"/>
+        </w:rPr>
+        <w:t>resources</w:t>
+      </w:r>
+      <w:r>
+        <w:rPr>
+          <w:rFonts w:ascii="Arial" w:hAnsi="Arial" w:cs="Arial"/>
+        </w:rPr>
+        <w:t xml:space="preserve"> to demand, these data shows that the Bureau of Solid Waste has made a significant effort to apply their resources equitably across the city, even as they fall short in some areas. More comprehensive, detailed analysis could answer the following outstanding questions: What are the neighborhoods that are significant outliers for overdue rates? Is there a correlation between race, socio-economic status, and other identities and quality of service? What are the fiscal, time, and human capital cost differences between each type of service? How could the Bureau rebalance resources </w:t>
+      </w:r>
+      <w:r>
+        <w:rPr>
+          <w:rFonts w:ascii="Arial" w:hAnsi="Arial" w:cs="Arial"/>
+        </w:rPr>
+        <w:t>between service types and regions of the City to achieve even better outcomes and equity?</w:t>
+      </w:r>
+    </w:p>
+    <w:p>
+      <w:pPr>
+        <w:rPr>
+          <w:rFonts w:ascii="Arial" w:hAnsi="Arial" w:cs="Arial"/>
+        </w:rPr>
+      </w:pPr>
+      <w:r>
+        <w:rPr>
+          <w:rFonts w:ascii="Arial" w:hAnsi="Arial" w:cs="Arial"/>
+        </w:rPr>
+        <w:br w:type="page"/>
+      </w:r>
+    </w:p>
+    <w:p>
+      <w:pPr>
+        <w:rPr>
+          <w:rFonts w:ascii="Arial" w:hAnsi="Arial" w:cs="Arial"/>
+        </w:rPr>
+      </w:pPr>
+      <w:r>
+        <w:rPr>
+          <w:rFonts w:ascii="Arial" w:hAnsi="Arial" w:cs="Arial"/>
+        </w:rPr>
+        <w:lastRenderedPageBreak/>
+        <w:t>Addendum A – Graphs of Average Days Overdue for Each Service Type by Neighborhood</w:t>
+      </w:r>
+    </w:p>
+    <w:p>
+      <w:pPr>
+        <w:rPr>
+          <w:rFonts w:ascii="Arial" w:hAnsi="Arial" w:cs="Arial"/>
+        </w:rPr>
+      </w:pPr>
+      <w:r>
+        <w:rPr>
+          <w:noProof/>
+        </w:rPr>
+        <w:drawing>
+          <wp:inline distT="0" distB="0" distL="0" distR="0" wp14:anchorId="41FA78EC" wp14:editId="589D9821">
+            <wp:extent cx="2718531" cy="2209800"/>
+            <wp:effectExtent l="0" t="0" r="5715" b="0"/>
+            <wp:docPr id="5" name="Picture 5"/>
+            <wp:cNvGraphicFramePr>
+              <a:graphicFrameLocks xmlns:a="http://schemas.openxmlformats.org/drawingml/2006/main" noChangeAspect="1"/>
+            </wp:cNvGraphicFramePr>
+            <a:graphic xmlns:a="http://schemas.openxmlformats.org/drawingml/2006/main">
+              <a:graphicData uri="http://schemas.openxmlformats.org/drawingml/2006/picture">
+                <pic:pic xmlns:pic="http://schemas.openxmlformats.org/drawingml/2006/picture">
+                  <pic:nvPicPr>
+                    <pic:cNvPr id="0" name="Picture 3"/>
+                    <pic:cNvPicPr>
+                      <a:picLocks noChangeAspect="1" noChangeArrowheads="1"/>
+                    </pic:cNvPicPr>
+                  </pic:nvPicPr>
+                  <pic:blipFill>
+                    <a:blip r:embed="rId6">
+                      <a:extLst>
+                        <a:ext uri="{28A0092B-C50C-407E-A947-70E740481C1C}">
+                          <a14:useLocalDpi xmlns:a14="http://schemas.microsoft.com/office/drawing/2010/main" val="0"/>
+                        </a:ext>
+                      </a:extLst>
+                    </a:blip>
+                    <a:srcRect/>
+                    <a:stretch>
+                      <a:fillRect/>
+                    </a:stretch>
+                  </pic:blipFill>
+                  <pic:spPr bwMode="auto">
+                    <a:xfrm>
+                      <a:off x="0" y="0"/>
+                      <a:ext cx="2741183" cy="2228213"/>
+                    </a:xfrm>
+                    <a:prstGeom prst="rect">
+                      <a:avLst/>
+                    </a:prstGeom>
+                    <a:noFill/>
+                    <a:ln>
+                      <a:noFill/>
+                    </a:ln>
+                  </pic:spPr>
+                </pic:pic>
+              </a:graphicData>
+            </a:graphic>
+          </wp:inline>
+        </w:drawing>
+      </w:r>
+      <w:r>
+        <w:rPr>
+          <w:rFonts w:ascii="Arial" w:hAnsi="Arial" w:cs="Arial"/>
+        </w:rPr>
+        <w:t xml:space="preserve"> </w:t>
+      </w:r>
+      <w:r>
+        <w:rPr>
+          <w:rFonts w:ascii="Arial" w:hAnsi="Arial" w:cs="Arial"/>
+        </w:rPr>
+        <w:t xml:space="preserve">   </w:t>
+      </w:r>
+      <w:r>
+        <w:rPr>
+          <w:noProof/>
+        </w:rPr>
+        <w:drawing>
+          <wp:inline distT="0" distB="0" distL="0" distR="0" wp14:anchorId="1DB73418" wp14:editId="46EBA08F">
+            <wp:extent cx="2724150" cy="2176188"/>
+            <wp:effectExtent l="0" t="0" r="0" b="0"/>
+            <wp:docPr id="6" name="Picture 6"/>
+            <wp:cNvGraphicFramePr>
+              <a:graphicFrameLocks xmlns:a="http://schemas.openxmlformats.org/drawingml/2006/main" noChangeAspect="1"/>
+            </wp:cNvGraphicFramePr>
+            <a:graphic xmlns:a="http://schemas.openxmlformats.org/drawingml/2006/main">
+              <a:graphicData uri="http://schemas.openxmlformats.org/drawingml/2006/picture">
+                <pic:pic xmlns:pic="http://schemas.openxmlformats.org/drawingml/2006/picture">
+                  <pic:nvPicPr>
+                    <pic:cNvPr id="0" name="Picture 5"/>
+                    <pic:cNvPicPr>
+                      <a:picLocks noChangeAspect="1" noChangeArrowheads="1"/>
+                    </pic:cNvPicPr>
+                  </pic:nvPicPr>
+                  <pic:blipFill>
+                    <a:blip r:embed="rId8">
+                      <a:extLst>
+                        <a:ext uri="{28A0092B-C50C-407E-A947-70E740481C1C}">
+                          <a14:useLocalDpi xmlns:a14="http://schemas.microsoft.com/office/drawing/2010/main" val="0"/>
+                        </a:ext>
+                      </a:extLst>
+                    </a:blip>
+                    <a:srcRect/>
+                    <a:stretch>
+                      <a:fillRect/>
+                    </a:stretch>
+                  </pic:blipFill>
+                  <pic:spPr bwMode="auto">
+                    <a:xfrm>
+                      <a:off x="0" y="0"/>
+                      <a:ext cx="2751532" cy="2198062"/>
+                    </a:xfrm>
+                    <a:prstGeom prst="rect">
+                      <a:avLst/>
+                    </a:prstGeom>
+                    <a:noFill/>
+                    <a:ln>
+                      <a:noFill/>
+                    </a:ln>
+                  </pic:spPr>
+                </pic:pic>
+              </a:graphicData>
+            </a:graphic>
+          </wp:inline>
+        </w:drawing>
+      </w:r>
+      <w:r>
+        <w:rPr>
+          <w:rFonts w:ascii="Arial" w:hAnsi="Arial" w:cs="Arial"/>
+        </w:rPr>
+        <w:t xml:space="preserve"> </w:t>
+      </w:r>
+    </w:p>
+    <w:p>
+      <w:pPr>
+        <w:rPr>
+          <w:rFonts w:ascii="Arial" w:hAnsi="Arial" w:cs="Arial"/>
+        </w:rPr>
+      </w:pPr>
+    </w:p>
+    <w:p>
+      <w:pPr>
+        <w:rPr>
+          <w:rFonts w:ascii="Arial" w:hAnsi="Arial" w:cs="Arial"/>
+        </w:rPr>
+      </w:pPr>
+      <w:r>
+        <w:rPr>
+          <w:noProof/>
+        </w:rPr>
+        <w:drawing>
+          <wp:inline distT="0" distB="0" distL="0" distR="0" wp14:anchorId="286D8545" wp14:editId="3856CA63">
+            <wp:extent cx="2693085" cy="2120900"/>
+            <wp:effectExtent l="0" t="0" r="0" b="0"/>
+            <wp:docPr id="7" name="Picture 7"/>
+            <wp:cNvGraphicFramePr>
+              <a:graphicFrameLocks xmlns:a="http://schemas.openxmlformats.org/drawingml/2006/main" noChangeAspect="1"/>
+            </wp:cNvGraphicFramePr>
+            <a:graphic xmlns:a="http://schemas.openxmlformats.org/drawingml/2006/main">
+              <a:graphicData uri="http://schemas.openxmlformats.org/drawingml/2006/picture">
+                <pic:pic xmlns:pic="http://schemas.openxmlformats.org/drawingml/2006/picture">
+                  <pic:nvPicPr>
+                    <pic:cNvPr id="0" name="Picture 7"/>
+                    <pic:cNvPicPr>
+                      <a:picLocks noChangeAspect="1" noChangeArrowheads="1"/>
+                    </pic:cNvPicPr>
+                  </pic:nvPicPr>
+                  <pic:blipFill>
+                    <a:blip r:embed="rId9">
+                      <a:extLst>
+                        <a:ext uri="{28A0092B-C50C-407E-A947-70E740481C1C}">
+                          <a14:useLocalDpi xmlns:a14="http://schemas.microsoft.com/office/drawing/2010/main" val="0"/>
+                        </a:ext>
+                      </a:extLst>
+                    </a:blip>
+                    <a:srcRect/>
+                    <a:stretch>
+                      <a:fillRect/>
+                    </a:stretch>
+                  </pic:blipFill>
+                  <pic:spPr bwMode="auto">
+                    <a:xfrm>
+                      <a:off x="0" y="0"/>
+                      <a:ext cx="2729474" cy="2149557"/>
+                    </a:xfrm>
+                    <a:prstGeom prst="rect">
+                      <a:avLst/>
+                    </a:prstGeom>
+                    <a:noFill/>
+                    <a:ln>
+                      <a:noFill/>
+                    </a:ln>
+                  </pic:spPr>
+                </pic:pic>
+              </a:graphicData>
+            </a:graphic>
+          </wp:inline>
+        </w:drawing>
+      </w:r>
+      <w:r>
+        <w:rPr>
+          <w:rFonts w:ascii="Arial" w:hAnsi="Arial" w:cs="Arial"/>
+        </w:rPr>
+        <w:t xml:space="preserve"> </w:t>
+      </w:r>
+      <w:r>
+        <w:rPr>
+          <w:rFonts w:ascii="Arial" w:hAnsi="Arial" w:cs="Arial"/>
+        </w:rPr>
+        <w:t xml:space="preserve">   </w:t>
+      </w:r>
+      <w:r>
+        <w:rPr>
+          <w:noProof/>
+        </w:rPr>
+        <w:drawing>
+          <wp:inline distT="0" distB="0" distL="0" distR="0" wp14:anchorId="70DE0751" wp14:editId="647B47F8">
+            <wp:extent cx="2691577" cy="2101850"/>
+            <wp:effectExtent l="0" t="0" r="0" b="0"/>
+            <wp:docPr id="8" name="Picture 8"/>
+            <wp:cNvGraphicFramePr>
+              <a:graphicFrameLocks xmlns:a="http://schemas.openxmlformats.org/drawingml/2006/main" noChangeAspect="1"/>
+            </wp:cNvGraphicFramePr>
+            <a:graphic xmlns:a="http://schemas.openxmlformats.org/drawingml/2006/main">
+              <a:graphicData uri="http://schemas.openxmlformats.org/drawingml/2006/picture">
+                <pic:pic xmlns:pic="http://schemas.openxmlformats.org/drawingml/2006/picture">
+                  <pic:nvPicPr>
+                    <pic:cNvPr id="0" name="Picture 9"/>
+                    <pic:cNvPicPr>
+                      <a:picLocks noChangeAspect="1" noChangeArrowheads="1"/>
+                    </pic:cNvPicPr>
+                  </pic:nvPicPr>
+                  <pic:blipFill>
+                    <a:blip r:embed="rId10">
+                      <a:extLst>
+                        <a:ext uri="{28A0092B-C50C-407E-A947-70E740481C1C}">
+                          <a14:useLocalDpi xmlns:a14="http://schemas.microsoft.com/office/drawing/2010/main" val="0"/>
+                        </a:ext>
+                      </a:extLst>
+                    </a:blip>
+                    <a:srcRect/>
+                    <a:stretch>
+                      <a:fillRect/>
+                    </a:stretch>
+                  </pic:blipFill>
+                  <pic:spPr bwMode="auto">
+                    <a:xfrm>
+                      <a:off x="0" y="0"/>
+                      <a:ext cx="2720845" cy="2124705"/>
+                    </a:xfrm>
+                    <a:prstGeom prst="rect">
+                      <a:avLst/>
+                    </a:prstGeom>
+                    <a:noFill/>
+                    <a:ln>
+                      <a:noFill/>
+                    </a:ln>
+                  </pic:spPr>
+                </pic:pic>
+              </a:graphicData>
+            </a:graphic>
+          </wp:inline>
+        </w:drawing>
+      </w:r>
+      <w:r>
+        <w:rPr>
+          <w:rFonts w:ascii="Arial" w:hAnsi="Arial" w:cs="Arial"/>
+        </w:rPr>
+        <w:t xml:space="preserve"> </w:t>
+      </w:r>
+    </w:p>
+    <w:p>
+      <w:pPr>
+        <w:rPr>
+          <w:rFonts w:ascii="Arial" w:hAnsi="Arial" w:cs="Arial"/>
+        </w:rPr>
+      </w:pPr>
+    </w:p>
+    <w:p>
+      <w:pPr>
+        <w:rPr>
+          <w:rFonts w:ascii="Arial" w:hAnsi="Arial" w:cs="Arial"/>
+        </w:rPr>
+      </w:pPr>
+      <w:r>
+        <w:rPr>
+          <w:noProof/>
+        </w:rPr>
+        <w:drawing>
+          <wp:inline distT="0" distB="0" distL="0" distR="0" wp14:anchorId="0FBF6BF2" wp14:editId="3E1B9DDD">
+            <wp:extent cx="2662202" cy="2114550"/>
+            <wp:effectExtent l="0" t="0" r="5080" b="0"/>
+            <wp:docPr id="10" name="Picture 10"/>
+            <wp:cNvGraphicFramePr>
+              <a:graphicFrameLocks xmlns:a="http://schemas.openxmlformats.org/drawingml/2006/main" noChangeAspect="1"/>
+            </wp:cNvGraphicFramePr>
+            <a:graphic xmlns:a="http://schemas.openxmlformats.org/drawingml/2006/main">
+              <a:graphicData uri="http://schemas.openxmlformats.org/drawingml/2006/picture">
+                <pic:pic xmlns:pic="http://schemas.openxmlformats.org/drawingml/2006/picture">
+                  <pic:nvPicPr>
+                    <pic:cNvPr id="0" name="Picture 11"/>
+                    <pic:cNvPicPr>
+                      <a:picLocks noChangeAspect="1" noChangeArrowheads="1"/>
+                    </pic:cNvPicPr>
+                  </pic:nvPicPr>
+                  <pic:blipFill>
+                    <a:blip r:embed="rId11">
+                      <a:extLst>
+                        <a:ext uri="{28A0092B-C50C-407E-A947-70E740481C1C}">
+                          <a14:useLocalDpi xmlns:a14="http://schemas.microsoft.com/office/drawing/2010/main" val="0"/>
+                        </a:ext>
+                      </a:extLst>
+                    </a:blip>
+                    <a:srcRect/>
+                    <a:stretch>
+                      <a:fillRect/>
+                    </a:stretch>
+                  </pic:blipFill>
+                  <pic:spPr bwMode="auto">
+                    <a:xfrm>
+                      <a:off x="0" y="0"/>
+                      <a:ext cx="2681782" cy="2130102"/>
+                    </a:xfrm>
+                    <a:prstGeom prst="rect">
+                      <a:avLst/>
+                    </a:prstGeom>
+                    <a:noFill/>
+                    <a:ln>
+                      <a:noFill/>
+                    </a:ln>
+                  </pic:spPr>
+                </pic:pic>
+              </a:graphicData>
+            </a:graphic>
+          </wp:inline>
+        </w:drawing>
       </w:r>
     </w:p>
     <w:sectPr>
@@ -1429,7 +2092,6 @@
   <w:style w:type="character" w:default="1" w:styleId="DefaultParagraphFont">
     <w:name w:val="Default Paragraph Font"/>
     <w:uiPriority w:val="1"/>
-    <w:semiHidden/>
     <w:unhideWhenUsed/>
   </w:style>
   <w:style w:type="table" w:default="1" w:styleId="TableNormal">

</xml_diff>